<commit_message>
New Procedure, trigger added and report updated
</commit_message>
<xml_diff>
--- a/Final Project Report.docx
+++ b/Final Project Report.docx
@@ -19,6 +19,8 @@
         </w:rPr>
         <w:t>Abstract</w:t>
       </w:r>
+      <w:bookmarkStart w:id="0" w:name="_GoBack"/>
+      <w:bookmarkEnd w:id="0"/>
     </w:p>
     <w:p>
       <w:pPr>
@@ -262,8 +264,6 @@
         </w:rPr>
         <w:t>Level 1: Location Transparency</w:t>
       </w:r>
-      <w:bookmarkStart w:id="0" w:name="_GoBack"/>
-      <w:bookmarkEnd w:id="0"/>
     </w:p>
     <w:p>
       <w:pPr>
@@ -1400,6 +1400,88 @@
           <w:szCs w:val="24"/>
         </w:rPr>
       </w:pPr>
+    </w:p>
+    <w:p>
+      <w:pPr>
+        <w:jc w:val="both"/>
+        <w:rPr>
+          <w:rFonts w:ascii="Times New Roman" w:hAnsi="Times New Roman" w:cs="Times New Roman"/>
+          <w:sz w:val="24"/>
+          <w:szCs w:val="24"/>
+        </w:rPr>
+      </w:pPr>
+      <w:r>
+        <w:rPr>
+          <w:rFonts w:ascii="Times New Roman" w:hAnsi="Times New Roman" w:cs="Times New Roman"/>
+          <w:sz w:val="24"/>
+          <w:szCs w:val="24"/>
+        </w:rPr>
+        <w:t>Contribution</w:t>
+      </w:r>
+    </w:p>
+    <w:p>
+      <w:pPr>
+        <w:jc w:val="both"/>
+        <w:rPr>
+          <w:rFonts w:ascii="Times New Roman" w:hAnsi="Times New Roman" w:cs="Times New Roman"/>
+          <w:sz w:val="24"/>
+          <w:szCs w:val="24"/>
+        </w:rPr>
+      </w:pPr>
+      <w:r>
+        <w:rPr>
+          <w:rFonts w:ascii="Times New Roman" w:hAnsi="Times New Roman" w:cs="Times New Roman"/>
+          <w:sz w:val="24"/>
+          <w:szCs w:val="24"/>
+        </w:rPr>
+        <w:t>My part in the project was creating some demo Functions, Procedures and Triggers, though we did everything together. In my part I implemented above mentioned things and explained how these things work to my groupmates so that they understand what I did. And in the same way they have done their responsibilities and explained what they have tried to achieve and how those things work. At the same time we kept the report quiet similar and wrote our parts in the report individually.</w:t>
+      </w:r>
+    </w:p>
+    <w:p>
+      <w:pPr>
+        <w:jc w:val="both"/>
+        <w:rPr>
+          <w:rFonts w:ascii="Times New Roman" w:hAnsi="Times New Roman" w:cs="Times New Roman"/>
+          <w:sz w:val="24"/>
+          <w:szCs w:val="24"/>
+        </w:rPr>
+      </w:pPr>
+    </w:p>
+    <w:p>
+      <w:pPr>
+        <w:jc w:val="both"/>
+        <w:rPr>
+          <w:rFonts w:ascii="Times New Roman" w:hAnsi="Times New Roman" w:cs="Times New Roman"/>
+          <w:sz w:val="24"/>
+          <w:szCs w:val="24"/>
+        </w:rPr>
+      </w:pPr>
+      <w:r>
+        <w:rPr>
+          <w:rFonts w:ascii="Times New Roman" w:hAnsi="Times New Roman" w:cs="Times New Roman"/>
+          <w:sz w:val="24"/>
+          <w:szCs w:val="24"/>
+        </w:rPr>
+        <w:t>Conclusion</w:t>
+      </w:r>
+    </w:p>
+    <w:p>
+      <w:pPr>
+        <w:jc w:val="both"/>
+        <w:rPr>
+          <w:rFonts w:ascii="Times New Roman" w:hAnsi="Times New Roman" w:cs="Times New Roman"/>
+          <w:sz w:val="24"/>
+          <w:szCs w:val="24"/>
+        </w:rPr>
+      </w:pPr>
+      <w:r>
+        <w:rPr>
+          <w:rFonts w:ascii="Times New Roman" w:hAnsi="Times New Roman" w:cs="Times New Roman"/>
+          <w:sz w:val="24"/>
+          <w:szCs w:val="24"/>
+        </w:rPr>
+        <w:t>The project we tried was based on a real life scenario of how largest online marketplace works. Though we couldn’t implement it as a whole but tried to give an idea how distributed database work in real life scenario. We look forward to implement the project in future on a larger scale.</w:t>
+      </w:r>
     </w:p>
     <w:sectPr>
       <w:pgSz w:w="12240" w:h="15840"/>

</xml_diff>

<commit_message>
Updated Procedure, Trigger and Report
</commit_message>
<xml_diff>
--- a/Final Project Report.docx
+++ b/Final Project Report.docx
@@ -4,26 +4,255 @@
   <w:body>
     <w:p>
       <w:pPr>
-        <w:jc w:val="both"/>
-        <w:rPr>
-          <w:rFonts w:ascii="Times New Roman" w:hAnsi="Times New Roman" w:cs="Times New Roman"/>
-          <w:sz w:val="24"/>
-          <w:szCs w:val="24"/>
-        </w:rPr>
-      </w:pPr>
-      <w:r>
-        <w:rPr>
-          <w:rFonts w:ascii="Times New Roman" w:hAnsi="Times New Roman" w:cs="Times New Roman"/>
-          <w:sz w:val="24"/>
-          <w:szCs w:val="24"/>
-        </w:rPr>
+        <w:spacing w:before="80" w:after="0"/>
+        <w:jc w:val="center"/>
+        <w:rPr>
+          <w:rFonts w:ascii="Times New Roman" w:hAnsi="Times New Roman" w:cs="Times New Roman"/>
+          <w:sz w:val="40"/>
+          <w:szCs w:val="40"/>
+        </w:rPr>
+      </w:pPr>
+      <w:proofErr w:type="spellStart"/>
+      <w:r>
+        <w:rPr>
+          <w:rFonts w:ascii="Times New Roman" w:hAnsi="Times New Roman" w:cs="Times New Roman"/>
+          <w:sz w:val="40"/>
+          <w:szCs w:val="40"/>
+        </w:rPr>
+        <w:t>Ahsanullah</w:t>
+      </w:r>
+      <w:proofErr w:type="spellEnd"/>
+      <w:r>
+        <w:rPr>
+          <w:rFonts w:ascii="Times New Roman" w:hAnsi="Times New Roman" w:cs="Times New Roman"/>
+          <w:sz w:val="40"/>
+          <w:szCs w:val="40"/>
+        </w:rPr>
+        <w:t xml:space="preserve"> University of Science &amp; Technology</w:t>
+      </w:r>
+    </w:p>
+    <w:p>
+      <w:pPr>
+        <w:spacing w:before="80" w:after="0"/>
+        <w:jc w:val="center"/>
+        <w:rPr>
+          <w:rFonts w:ascii="Times New Roman" w:hAnsi="Times New Roman" w:cs="Times New Roman"/>
+          <w:sz w:val="36"/>
+          <w:szCs w:val="36"/>
+        </w:rPr>
+      </w:pPr>
+      <w:r>
+        <w:rPr>
+          <w:rFonts w:ascii="Times New Roman" w:hAnsi="Times New Roman" w:cs="Times New Roman"/>
+          <w:sz w:val="36"/>
+          <w:szCs w:val="36"/>
+        </w:rPr>
+        <w:t>Department of Computer Science &amp; Engineering</w:t>
+      </w:r>
+    </w:p>
+    <w:p>
+      <w:pPr>
+        <w:spacing w:before="80" w:after="0"/>
+        <w:jc w:val="center"/>
+        <w:rPr>
+          <w:rFonts w:ascii="Times New Roman" w:hAnsi="Times New Roman" w:cs="Times New Roman"/>
+          <w:sz w:val="32"/>
+          <w:szCs w:val="32"/>
+        </w:rPr>
+      </w:pPr>
+      <w:r>
+        <w:rPr>
+          <w:rFonts w:ascii="Times New Roman" w:hAnsi="Times New Roman" w:cs="Times New Roman"/>
+          <w:sz w:val="32"/>
+          <w:szCs w:val="32"/>
+        </w:rPr>
+        <w:t>Distributed Database Systems Lab</w:t>
+      </w:r>
+    </w:p>
+    <w:p>
+      <w:pPr>
+        <w:spacing w:before="80" w:after="0"/>
+        <w:jc w:val="center"/>
+        <w:rPr>
+          <w:rFonts w:ascii="Times New Roman" w:hAnsi="Times New Roman" w:cs="Times New Roman"/>
+          <w:sz w:val="32"/>
+          <w:szCs w:val="32"/>
+        </w:rPr>
+      </w:pPr>
+      <w:r>
+        <w:rPr>
+          <w:rFonts w:ascii="Times New Roman" w:hAnsi="Times New Roman" w:cs="Times New Roman"/>
+          <w:sz w:val="32"/>
+          <w:szCs w:val="32"/>
+        </w:rPr>
+        <w:t>CSE 4126</w:t>
+      </w:r>
+    </w:p>
+    <w:p>
+      <w:pPr>
+        <w:spacing w:before="80" w:after="0"/>
+        <w:jc w:val="center"/>
+        <w:rPr>
+          <w:rFonts w:ascii="Times New Roman" w:hAnsi="Times New Roman" w:cs="Times New Roman"/>
+          <w:sz w:val="32"/>
+          <w:szCs w:val="32"/>
+        </w:rPr>
+      </w:pPr>
+    </w:p>
+    <w:p>
+      <w:pPr>
+        <w:spacing w:before="80" w:after="0"/>
+        <w:jc w:val="center"/>
+        <w:rPr>
+          <w:rFonts w:ascii="Times New Roman" w:hAnsi="Times New Roman" w:cs="Times New Roman"/>
+          <w:sz w:val="32"/>
+          <w:szCs w:val="32"/>
+        </w:rPr>
+      </w:pPr>
+    </w:p>
+    <w:p>
+      <w:pPr>
+        <w:spacing w:before="80" w:after="0"/>
+        <w:rPr>
+          <w:rFonts w:ascii="Times New Roman" w:hAnsi="Times New Roman" w:cs="Times New Roman"/>
+          <w:sz w:val="32"/>
+          <w:szCs w:val="32"/>
+        </w:rPr>
+      </w:pPr>
+      <w:r>
+        <w:rPr>
+          <w:rFonts w:ascii="Times New Roman" w:hAnsi="Times New Roman" w:cs="Times New Roman"/>
+          <w:sz w:val="32"/>
+          <w:szCs w:val="32"/>
+        </w:rPr>
+        <w:t>Submitted By:</w:t>
+      </w:r>
+    </w:p>
+    <w:p>
+      <w:pPr>
+        <w:spacing w:before="80" w:after="0"/>
+        <w:rPr>
+          <w:rFonts w:ascii="Times New Roman" w:hAnsi="Times New Roman" w:cs="Times New Roman"/>
+          <w:sz w:val="32"/>
+          <w:szCs w:val="32"/>
+        </w:rPr>
+      </w:pPr>
+    </w:p>
+    <w:p>
+      <w:pPr>
+        <w:spacing w:before="80" w:after="0"/>
+        <w:rPr>
+          <w:rFonts w:ascii="Times New Roman" w:hAnsi="Times New Roman" w:cs="Times New Roman"/>
+          <w:sz w:val="32"/>
+          <w:szCs w:val="32"/>
+        </w:rPr>
+      </w:pPr>
+      <w:r>
+        <w:rPr>
+          <w:rFonts w:ascii="Times New Roman" w:hAnsi="Times New Roman" w:cs="Times New Roman"/>
+          <w:sz w:val="32"/>
+          <w:szCs w:val="32"/>
+        </w:rPr>
+        <w:t>Name: Sifat Ahmed</w:t>
+      </w:r>
+    </w:p>
+    <w:p>
+      <w:pPr>
+        <w:spacing w:before="80" w:after="0"/>
+        <w:rPr>
+          <w:rFonts w:ascii="Times New Roman" w:hAnsi="Times New Roman" w:cs="Times New Roman"/>
+          <w:sz w:val="32"/>
+          <w:szCs w:val="32"/>
+        </w:rPr>
+      </w:pPr>
+      <w:r>
+        <w:rPr>
+          <w:rFonts w:ascii="Times New Roman" w:hAnsi="Times New Roman" w:cs="Times New Roman"/>
+          <w:sz w:val="32"/>
+          <w:szCs w:val="32"/>
+        </w:rPr>
+        <w:t>ID: 15.01.04.144</w:t>
+      </w:r>
+    </w:p>
+    <w:p>
+      <w:pPr>
+        <w:spacing w:before="80" w:after="0"/>
+        <w:rPr>
+          <w:rFonts w:ascii="Times New Roman" w:hAnsi="Times New Roman" w:cs="Times New Roman"/>
+          <w:sz w:val="32"/>
+          <w:szCs w:val="32"/>
+        </w:rPr>
+      </w:pPr>
+    </w:p>
+    <w:p>
+      <w:pPr>
+        <w:spacing w:before="80" w:after="0"/>
+        <w:rPr>
+          <w:rFonts w:ascii="Times New Roman" w:hAnsi="Times New Roman" w:cs="Times New Roman"/>
+          <w:sz w:val="32"/>
+          <w:szCs w:val="32"/>
+        </w:rPr>
+      </w:pPr>
+      <w:r>
+        <w:rPr>
+          <w:rFonts w:ascii="Times New Roman" w:hAnsi="Times New Roman" w:cs="Times New Roman"/>
+          <w:sz w:val="32"/>
+          <w:szCs w:val="32"/>
+        </w:rPr>
+        <w:t>Group Members:</w:t>
+      </w:r>
+    </w:p>
+    <w:p>
+      <w:pPr>
+        <w:spacing w:before="80" w:after="0"/>
+        <w:rPr>
+          <w:rFonts w:ascii="Times New Roman" w:hAnsi="Times New Roman" w:cs="Times New Roman"/>
+          <w:sz w:val="32"/>
+          <w:szCs w:val="32"/>
+        </w:rPr>
+      </w:pPr>
+    </w:p>
+    <w:p>
+      <w:pPr>
+        <w:spacing w:before="80" w:after="0"/>
+        <w:rPr>
+          <w:rFonts w:ascii="Times New Roman" w:hAnsi="Times New Roman" w:cs="Times New Roman"/>
+          <w:sz w:val="24"/>
+          <w:szCs w:val="24"/>
+        </w:rPr>
+      </w:pPr>
+      <w:r>
+        <w:rPr>
+          <w:rFonts w:ascii="Times New Roman" w:hAnsi="Times New Roman" w:cs="Times New Roman"/>
+          <w:sz w:val="24"/>
+          <w:szCs w:val="24"/>
+        </w:rPr>
+        <w:br w:type="page"/>
+      </w:r>
+    </w:p>
+    <w:p>
+      <w:pPr>
+        <w:spacing w:before="80" w:after="0"/>
+        <w:jc w:val="both"/>
+        <w:rPr>
+          <w:rFonts w:ascii="Times New Roman" w:hAnsi="Times New Roman" w:cs="Times New Roman"/>
+          <w:sz w:val="28"/>
+          <w:szCs w:val="28"/>
+        </w:rPr>
+      </w:pPr>
+      <w:r>
+        <w:rPr>
+          <w:rFonts w:ascii="Times New Roman" w:hAnsi="Times New Roman" w:cs="Times New Roman"/>
+          <w:sz w:val="28"/>
+          <w:szCs w:val="28"/>
+        </w:rPr>
+        <w:lastRenderedPageBreak/>
         <w:t>Abstract</w:t>
       </w:r>
-      <w:bookmarkStart w:id="0" w:name="_GoBack"/>
-      <w:bookmarkEnd w:id="0"/>
-    </w:p>
-    <w:p>
-      <w:pPr>
+    </w:p>
+    <w:p>
+      <w:pPr>
+        <w:spacing w:before="80" w:after="0"/>
         <w:jc w:val="both"/>
         <w:rPr>
           <w:rFonts w:ascii="Times New Roman" w:eastAsia="Adobe Fan Heiti Std B" w:hAnsi="Times New Roman" w:cs="Times New Roman"/>
@@ -66,34 +295,37 @@
     </w:p>
     <w:p>
       <w:pPr>
-        <w:jc w:val="both"/>
-        <w:rPr>
-          <w:rFonts w:ascii="Times New Roman" w:hAnsi="Times New Roman" w:cs="Times New Roman"/>
-          <w:sz w:val="24"/>
-          <w:szCs w:val="24"/>
-        </w:rPr>
-      </w:pPr>
-    </w:p>
-    <w:p>
-      <w:pPr>
-        <w:jc w:val="both"/>
-        <w:rPr>
-          <w:rFonts w:ascii="Times New Roman" w:hAnsi="Times New Roman" w:cs="Times New Roman"/>
-          <w:sz w:val="24"/>
-          <w:szCs w:val="24"/>
-        </w:rPr>
-      </w:pPr>
-      <w:r>
-        <w:rPr>
-          <w:rFonts w:ascii="Times New Roman" w:hAnsi="Times New Roman" w:cs="Times New Roman"/>
-          <w:sz w:val="24"/>
-          <w:szCs w:val="24"/>
+        <w:spacing w:before="80" w:after="0"/>
+        <w:jc w:val="both"/>
+        <w:rPr>
+          <w:rFonts w:ascii="Times New Roman" w:hAnsi="Times New Roman" w:cs="Times New Roman"/>
+          <w:sz w:val="24"/>
+          <w:szCs w:val="24"/>
+        </w:rPr>
+      </w:pPr>
+    </w:p>
+    <w:p>
+      <w:pPr>
+        <w:spacing w:before="80" w:after="0"/>
+        <w:jc w:val="both"/>
+        <w:rPr>
+          <w:rFonts w:ascii="Times New Roman" w:hAnsi="Times New Roman" w:cs="Times New Roman"/>
+          <w:sz w:val="28"/>
+          <w:szCs w:val="28"/>
+        </w:rPr>
+      </w:pPr>
+      <w:r>
+        <w:rPr>
+          <w:rFonts w:ascii="Times New Roman" w:hAnsi="Times New Roman" w:cs="Times New Roman"/>
+          <w:sz w:val="28"/>
+          <w:szCs w:val="28"/>
         </w:rPr>
         <w:t>Motivation</w:t>
       </w:r>
     </w:p>
     <w:p>
       <w:pPr>
+        <w:spacing w:before="80" w:after="0"/>
         <w:jc w:val="both"/>
         <w:rPr>
           <w:rFonts w:ascii="Times New Roman" w:hAnsi="Times New Roman" w:cs="Times New Roman"/>
@@ -160,72 +392,458 @@
     </w:p>
     <w:p>
       <w:pPr>
-        <w:jc w:val="both"/>
-        <w:rPr>
-          <w:rFonts w:ascii="Times New Roman" w:hAnsi="Times New Roman" w:cs="Times New Roman"/>
-          <w:sz w:val="24"/>
-          <w:szCs w:val="24"/>
-        </w:rPr>
-      </w:pPr>
-    </w:p>
-    <w:p>
-      <w:pPr>
-        <w:jc w:val="both"/>
-        <w:rPr>
-          <w:rFonts w:ascii="Times New Roman" w:hAnsi="Times New Roman" w:cs="Times New Roman"/>
-          <w:sz w:val="24"/>
-          <w:szCs w:val="24"/>
-        </w:rPr>
-      </w:pPr>
-      <w:r>
-        <w:rPr>
-          <w:rFonts w:ascii="Times New Roman" w:hAnsi="Times New Roman" w:cs="Times New Roman"/>
-          <w:sz w:val="24"/>
-          <w:szCs w:val="24"/>
-        </w:rPr>
-        <w:t>ERD</w:t>
-      </w:r>
-    </w:p>
-    <w:p>
-      <w:pPr>
-        <w:jc w:val="both"/>
-        <w:rPr>
-          <w:rFonts w:ascii="Times New Roman" w:hAnsi="Times New Roman" w:cs="Times New Roman"/>
-          <w:sz w:val="24"/>
-          <w:szCs w:val="24"/>
-        </w:rPr>
-      </w:pPr>
-    </w:p>
-    <w:p>
-      <w:pPr>
-        <w:jc w:val="both"/>
-        <w:rPr>
-          <w:rFonts w:ascii="Times New Roman" w:hAnsi="Times New Roman" w:cs="Times New Roman"/>
-          <w:sz w:val="24"/>
-          <w:szCs w:val="24"/>
-        </w:rPr>
-      </w:pPr>
-    </w:p>
-    <w:p>
-      <w:pPr>
-        <w:jc w:val="both"/>
-        <w:rPr>
-          <w:rFonts w:ascii="Times New Roman" w:hAnsi="Times New Roman" w:cs="Times New Roman"/>
-          <w:sz w:val="24"/>
-          <w:szCs w:val="24"/>
-        </w:rPr>
-      </w:pPr>
-      <w:r>
-        <w:rPr>
-          <w:rFonts w:ascii="Times New Roman" w:hAnsi="Times New Roman" w:cs="Times New Roman"/>
-          <w:sz w:val="24"/>
-          <w:szCs w:val="24"/>
+        <w:spacing w:before="80" w:after="0"/>
+        <w:jc w:val="both"/>
+        <w:rPr>
+          <w:rFonts w:ascii="Times New Roman" w:hAnsi="Times New Roman" w:cs="Times New Roman"/>
+          <w:sz w:val="24"/>
+          <w:szCs w:val="24"/>
+        </w:rPr>
+      </w:pPr>
+    </w:p>
+    <w:p>
+      <w:pPr>
+        <w:spacing w:before="80" w:after="0"/>
+        <w:jc w:val="both"/>
+        <w:rPr>
+          <w:rFonts w:ascii="Times New Roman" w:hAnsi="Times New Roman" w:cs="Times New Roman"/>
+          <w:sz w:val="28"/>
+          <w:szCs w:val="28"/>
+        </w:rPr>
+      </w:pPr>
+      <w:r>
+        <w:rPr>
+          <w:rFonts w:ascii="Times New Roman" w:hAnsi="Times New Roman" w:cs="Times New Roman"/>
+          <w:sz w:val="28"/>
+          <w:szCs w:val="28"/>
+        </w:rPr>
+        <w:t>E</w:t>
+      </w:r>
+      <w:r>
+        <w:rPr>
+          <w:rFonts w:ascii="Times New Roman" w:hAnsi="Times New Roman" w:cs="Times New Roman"/>
+          <w:sz w:val="28"/>
+          <w:szCs w:val="28"/>
+        </w:rPr>
+        <w:t>ntity</w:t>
+      </w:r>
+      <w:r>
+        <w:rPr>
+          <w:rFonts w:ascii="Times New Roman" w:hAnsi="Times New Roman" w:cs="Times New Roman"/>
+          <w:sz w:val="24"/>
+          <w:szCs w:val="24"/>
+        </w:rPr>
+        <w:t xml:space="preserve"> </w:t>
+      </w:r>
+      <w:r>
+        <w:rPr>
+          <w:rFonts w:ascii="Times New Roman" w:hAnsi="Times New Roman" w:cs="Times New Roman"/>
+          <w:sz w:val="28"/>
+          <w:szCs w:val="28"/>
+        </w:rPr>
+        <w:t>R</w:t>
+      </w:r>
+      <w:r>
+        <w:rPr>
+          <w:rFonts w:ascii="Times New Roman" w:hAnsi="Times New Roman" w:cs="Times New Roman"/>
+          <w:sz w:val="28"/>
+          <w:szCs w:val="28"/>
+        </w:rPr>
+        <w:t>elationship</w:t>
+      </w:r>
+      <w:r>
+        <w:rPr>
+          <w:rFonts w:ascii="Times New Roman" w:hAnsi="Times New Roman" w:cs="Times New Roman"/>
+          <w:sz w:val="24"/>
+          <w:szCs w:val="24"/>
+        </w:rPr>
+        <w:t xml:space="preserve"> </w:t>
+      </w:r>
+      <w:r>
+        <w:rPr>
+          <w:rFonts w:ascii="Times New Roman" w:hAnsi="Times New Roman" w:cs="Times New Roman"/>
+          <w:sz w:val="28"/>
+          <w:szCs w:val="28"/>
+        </w:rPr>
+        <w:t>D</w:t>
+      </w:r>
+      <w:r>
+        <w:rPr>
+          <w:rFonts w:ascii="Times New Roman" w:hAnsi="Times New Roman" w:cs="Times New Roman"/>
+          <w:sz w:val="28"/>
+          <w:szCs w:val="28"/>
+        </w:rPr>
+        <w:t>iagram</w:t>
+      </w:r>
+    </w:p>
+    <w:p>
+      <w:pPr>
+        <w:spacing w:before="80" w:after="0"/>
+        <w:jc w:val="both"/>
+        <w:rPr>
+          <w:rFonts w:ascii="Times New Roman" w:hAnsi="Times New Roman" w:cs="Times New Roman"/>
+          <w:sz w:val="24"/>
+          <w:szCs w:val="24"/>
+        </w:rPr>
+      </w:pPr>
+      <w:r>
+        <w:rPr>
+          <w:rFonts w:ascii="Times New Roman" w:hAnsi="Times New Roman" w:cs="Times New Roman"/>
+          <w:noProof/>
+          <w:sz w:val="24"/>
+          <w:szCs w:val="24"/>
+        </w:rPr>
+        <w:drawing>
+          <wp:anchor distT="0" distB="0" distL="114300" distR="114300" simplePos="0" relativeHeight="251658240" behindDoc="1" locked="0" layoutInCell="1" allowOverlap="1">
+            <wp:simplePos x="0" y="0"/>
+            <wp:positionH relativeFrom="column">
+              <wp:posOffset>95250</wp:posOffset>
+            </wp:positionH>
+            <wp:positionV relativeFrom="paragraph">
+              <wp:posOffset>312420</wp:posOffset>
+            </wp:positionV>
+            <wp:extent cx="5805805" cy="3217545"/>
+            <wp:effectExtent l="0" t="0" r="4445" b="1905"/>
+            <wp:wrapTight wrapText="bothSides">
+              <wp:wrapPolygon edited="0">
+                <wp:start x="0" y="0"/>
+                <wp:lineTo x="0" y="21485"/>
+                <wp:lineTo x="21546" y="21485"/>
+                <wp:lineTo x="21546" y="0"/>
+                <wp:lineTo x="0" y="0"/>
+              </wp:wrapPolygon>
+            </wp:wrapTight>
+            <wp:docPr id="1" name="Picture 1"/>
+            <wp:cNvGraphicFramePr>
+              <a:graphicFrameLocks xmlns:a="http://schemas.openxmlformats.org/drawingml/2006/main" noChangeAspect="1"/>
+            </wp:cNvGraphicFramePr>
+            <a:graphic xmlns:a="http://schemas.openxmlformats.org/drawingml/2006/main">
+              <a:graphicData uri="http://schemas.openxmlformats.org/drawingml/2006/picture">
+                <pic:pic xmlns:pic="http://schemas.openxmlformats.org/drawingml/2006/picture">
+                  <pic:nvPicPr>
+                    <pic:cNvPr id="1" name="erd.png"/>
+                    <pic:cNvPicPr/>
+                  </pic:nvPicPr>
+                  <pic:blipFill>
+                    <a:blip r:embed="rId7">
+                      <a:extLst>
+                        <a:ext uri="{28A0092B-C50C-407E-A947-70E740481C1C}">
+                          <a14:useLocalDpi xmlns:a14="http://schemas.microsoft.com/office/drawing/2010/main" val="0"/>
+                        </a:ext>
+                      </a:extLst>
+                    </a:blip>
+                    <a:stretch>
+                      <a:fillRect/>
+                    </a:stretch>
+                  </pic:blipFill>
+                  <pic:spPr>
+                    <a:xfrm>
+                      <a:off x="0" y="0"/>
+                      <a:ext cx="5805805" cy="3217545"/>
+                    </a:xfrm>
+                    <a:prstGeom prst="rect">
+                      <a:avLst/>
+                    </a:prstGeom>
+                  </pic:spPr>
+                </pic:pic>
+              </a:graphicData>
+            </a:graphic>
+            <wp14:sizeRelH relativeFrom="margin">
+              <wp14:pctWidth>0</wp14:pctWidth>
+            </wp14:sizeRelH>
+          </wp:anchor>
+        </w:drawing>
+      </w:r>
+    </w:p>
+    <w:p>
+      <w:pPr>
+        <w:spacing w:before="80" w:after="0"/>
+        <w:jc w:val="both"/>
+        <w:rPr>
+          <w:rFonts w:ascii="Times New Roman" w:hAnsi="Times New Roman" w:cs="Times New Roman"/>
+          <w:sz w:val="28"/>
+          <w:szCs w:val="28"/>
+        </w:rPr>
+      </w:pPr>
+    </w:p>
+    <w:p>
+      <w:pPr>
+        <w:spacing w:before="80" w:after="0"/>
+        <w:jc w:val="both"/>
+        <w:rPr>
+          <w:rFonts w:ascii="Times New Roman" w:hAnsi="Times New Roman" w:cs="Times New Roman"/>
+          <w:sz w:val="28"/>
+          <w:szCs w:val="28"/>
+        </w:rPr>
+      </w:pPr>
+      <w:r>
+        <w:rPr>
+          <w:rFonts w:ascii="Times New Roman" w:hAnsi="Times New Roman" w:cs="Times New Roman"/>
+          <w:sz w:val="28"/>
+          <w:szCs w:val="28"/>
+        </w:rPr>
+        <w:lastRenderedPageBreak/>
+        <w:t>Description</w:t>
+      </w:r>
+    </w:p>
+    <w:p>
+      <w:pPr>
+        <w:spacing w:before="80" w:after="0"/>
+        <w:jc w:val="both"/>
+        <w:rPr>
+          <w:rFonts w:ascii="Times New Roman" w:hAnsi="Times New Roman" w:cs="Times New Roman"/>
+          <w:sz w:val="24"/>
+          <w:szCs w:val="24"/>
+        </w:rPr>
+      </w:pPr>
+      <w:r>
+        <w:rPr>
+          <w:rFonts w:ascii="Times New Roman" w:hAnsi="Times New Roman" w:cs="Times New Roman"/>
+          <w:sz w:val="24"/>
+          <w:szCs w:val="24"/>
+        </w:rPr>
+        <w:t>In this project, we tried to implement an online grocery shop system in a distributed manner of the database. For a centralized database, performance, efficiency would have degraded. At the same time any problem in the centralized database might have taken down the whole system. Distributed database has given us an advantage here. In this project we divided data into fragments based on different criteria such as location, type, category etc. and then these data were stored into different sites having same database management system at every site.  Here a customer chooses some product and then adds them into cart. After checking out the cart issues a payment and upon confirmation of payment it issues a delivery proposal to the authorized staff to deliver the product in time. Distributed database plays an important role here. For example a staff who delivers product at Dhaka has no need to access the orders of Chittagong or any other place. A customer of Dhaka orders product from the seller of Dhaka, as ordering from Chittagong would be much more. In this manner we distributed data in a way that data access get easier and unnecessary requests for data which increases the cost, makes the system slow can be avoided.</w:t>
+      </w:r>
+    </w:p>
+    <w:p>
+      <w:pPr>
+        <w:spacing w:before="80" w:after="0"/>
+        <w:jc w:val="both"/>
+        <w:rPr>
+          <w:rFonts w:ascii="Times New Roman" w:hAnsi="Times New Roman" w:cs="Times New Roman"/>
+          <w:sz w:val="24"/>
+          <w:szCs w:val="24"/>
+        </w:rPr>
+      </w:pPr>
+      <w:r>
+        <w:rPr>
+          <w:rFonts w:ascii="Times New Roman" w:hAnsi="Times New Roman" w:cs="Times New Roman"/>
+          <w:sz w:val="24"/>
+          <w:szCs w:val="24"/>
+        </w:rPr>
+        <w:t>Throughout the project we divided our responsibilities and completed our task to make a demo of the project. The whole project has several phases.</w:t>
+      </w:r>
+    </w:p>
+    <w:p>
+      <w:pPr>
+        <w:pStyle w:val="ListParagraph"/>
+        <w:numPr>
+          <w:ilvl w:val="0"/>
+          <w:numId w:val="10"/>
+        </w:numPr>
+        <w:spacing w:before="80" w:after="0"/>
+        <w:jc w:val="both"/>
+        <w:rPr>
+          <w:rFonts w:ascii="Times New Roman" w:hAnsi="Times New Roman" w:cs="Times New Roman"/>
+          <w:sz w:val="24"/>
+          <w:szCs w:val="24"/>
+        </w:rPr>
+      </w:pPr>
+      <w:r>
+        <w:rPr>
+          <w:rFonts w:ascii="Times New Roman" w:hAnsi="Times New Roman" w:cs="Times New Roman"/>
+          <w:sz w:val="24"/>
+          <w:szCs w:val="24"/>
+        </w:rPr>
+        <w:t>Creating an Entity Relationship Diagram</w:t>
+      </w:r>
+    </w:p>
+    <w:p>
+      <w:pPr>
+        <w:pStyle w:val="ListParagraph"/>
+        <w:numPr>
+          <w:ilvl w:val="0"/>
+          <w:numId w:val="10"/>
+        </w:numPr>
+        <w:spacing w:before="80" w:after="0"/>
+        <w:jc w:val="both"/>
+        <w:rPr>
+          <w:rFonts w:ascii="Times New Roman" w:hAnsi="Times New Roman" w:cs="Times New Roman"/>
+          <w:sz w:val="24"/>
+          <w:szCs w:val="24"/>
+        </w:rPr>
+      </w:pPr>
+      <w:r>
+        <w:rPr>
+          <w:rFonts w:ascii="Times New Roman" w:hAnsi="Times New Roman" w:cs="Times New Roman"/>
+          <w:sz w:val="24"/>
+          <w:szCs w:val="24"/>
+        </w:rPr>
+        <w:t>Creating fragments</w:t>
+      </w:r>
+    </w:p>
+    <w:p>
+      <w:pPr>
+        <w:pStyle w:val="ListParagraph"/>
+        <w:numPr>
+          <w:ilvl w:val="0"/>
+          <w:numId w:val="10"/>
+        </w:numPr>
+        <w:spacing w:before="80" w:after="0"/>
+        <w:jc w:val="both"/>
+        <w:rPr>
+          <w:rFonts w:ascii="Times New Roman" w:hAnsi="Times New Roman" w:cs="Times New Roman"/>
+          <w:sz w:val="24"/>
+          <w:szCs w:val="24"/>
+        </w:rPr>
+      </w:pPr>
+      <w:r>
+        <w:rPr>
+          <w:rFonts w:ascii="Times New Roman" w:hAnsi="Times New Roman" w:cs="Times New Roman"/>
+          <w:sz w:val="24"/>
+          <w:szCs w:val="24"/>
+        </w:rPr>
+        <w:t>Linking up all the sites.</w:t>
+      </w:r>
+    </w:p>
+    <w:p>
+      <w:pPr>
+        <w:pStyle w:val="ListParagraph"/>
+        <w:numPr>
+          <w:ilvl w:val="0"/>
+          <w:numId w:val="10"/>
+        </w:numPr>
+        <w:spacing w:before="80" w:after="0"/>
+        <w:jc w:val="both"/>
+        <w:rPr>
+          <w:rFonts w:ascii="Times New Roman" w:hAnsi="Times New Roman" w:cs="Times New Roman"/>
+          <w:sz w:val="24"/>
+          <w:szCs w:val="24"/>
+        </w:rPr>
+      </w:pPr>
+      <w:r>
+        <w:rPr>
+          <w:rFonts w:ascii="Times New Roman" w:hAnsi="Times New Roman" w:cs="Times New Roman"/>
+          <w:sz w:val="24"/>
+          <w:szCs w:val="24"/>
+        </w:rPr>
+        <w:t>Inserting data to different sites according to the fragments</w:t>
+      </w:r>
+    </w:p>
+    <w:p>
+      <w:pPr>
+        <w:pStyle w:val="ListParagraph"/>
+        <w:numPr>
+          <w:ilvl w:val="0"/>
+          <w:numId w:val="10"/>
+        </w:numPr>
+        <w:spacing w:before="80" w:after="0"/>
+        <w:jc w:val="both"/>
+        <w:rPr>
+          <w:rFonts w:ascii="Times New Roman" w:hAnsi="Times New Roman" w:cs="Times New Roman"/>
+          <w:sz w:val="24"/>
+          <w:szCs w:val="24"/>
+        </w:rPr>
+      </w:pPr>
+      <w:r>
+        <w:rPr>
+          <w:rFonts w:ascii="Times New Roman" w:hAnsi="Times New Roman" w:cs="Times New Roman"/>
+          <w:sz w:val="24"/>
+          <w:szCs w:val="24"/>
+        </w:rPr>
+        <w:t>Creating operator tree of the queries and simplification (if needed)</w:t>
+      </w:r>
+    </w:p>
+    <w:p>
+      <w:pPr>
+        <w:pStyle w:val="ListParagraph"/>
+        <w:numPr>
+          <w:ilvl w:val="0"/>
+          <w:numId w:val="10"/>
+        </w:numPr>
+        <w:spacing w:before="80" w:after="0"/>
+        <w:jc w:val="both"/>
+        <w:rPr>
+          <w:rFonts w:ascii="Times New Roman" w:hAnsi="Times New Roman" w:cs="Times New Roman"/>
+          <w:sz w:val="24"/>
+          <w:szCs w:val="24"/>
+        </w:rPr>
+      </w:pPr>
+      <w:r>
+        <w:rPr>
+          <w:rFonts w:ascii="Times New Roman" w:hAnsi="Times New Roman" w:cs="Times New Roman"/>
+          <w:sz w:val="24"/>
+          <w:szCs w:val="24"/>
+        </w:rPr>
+        <w:t>Creating PL/SQL functions, procedures, control statement, triggers, packages</w:t>
+      </w:r>
+    </w:p>
+    <w:p>
+      <w:pPr>
+        <w:pStyle w:val="ListParagraph"/>
+        <w:numPr>
+          <w:ilvl w:val="0"/>
+          <w:numId w:val="10"/>
+        </w:numPr>
+        <w:spacing w:before="80" w:after="0"/>
+        <w:jc w:val="both"/>
+        <w:rPr>
+          <w:rFonts w:ascii="Times New Roman" w:hAnsi="Times New Roman" w:cs="Times New Roman"/>
+          <w:sz w:val="24"/>
+          <w:szCs w:val="24"/>
+        </w:rPr>
+      </w:pPr>
+      <w:r>
+        <w:rPr>
+          <w:rFonts w:ascii="Times New Roman" w:hAnsi="Times New Roman" w:cs="Times New Roman"/>
+          <w:sz w:val="24"/>
+          <w:szCs w:val="24"/>
+        </w:rPr>
+        <w:t>Testing</w:t>
+      </w:r>
+    </w:p>
+    <w:p>
+      <w:pPr>
+        <w:spacing w:before="80" w:after="0"/>
+        <w:jc w:val="both"/>
+        <w:rPr>
+          <w:rFonts w:ascii="Times New Roman" w:hAnsi="Times New Roman" w:cs="Times New Roman"/>
+          <w:sz w:val="24"/>
+          <w:szCs w:val="24"/>
+        </w:rPr>
+      </w:pPr>
+      <w:r>
+        <w:rPr>
+          <w:rFonts w:ascii="Times New Roman" w:hAnsi="Times New Roman" w:cs="Times New Roman"/>
+          <w:sz w:val="24"/>
+          <w:szCs w:val="24"/>
+        </w:rPr>
+        <w:t>In this project, my responsibilities were creating functions, procedures and triggers which are elaborated below.</w:t>
+      </w:r>
+    </w:p>
+    <w:p>
+      <w:pPr>
+        <w:spacing w:before="80" w:after="0"/>
+        <w:jc w:val="both"/>
+        <w:rPr>
+          <w:rFonts w:ascii="Times New Roman" w:hAnsi="Times New Roman" w:cs="Times New Roman"/>
+          <w:sz w:val="28"/>
+          <w:szCs w:val="28"/>
+        </w:rPr>
+      </w:pPr>
+    </w:p>
+    <w:p>
+      <w:pPr>
+        <w:spacing w:before="80" w:after="0"/>
+        <w:jc w:val="both"/>
+        <w:rPr>
+          <w:rFonts w:ascii="Times New Roman" w:hAnsi="Times New Roman" w:cs="Times New Roman"/>
+          <w:sz w:val="28"/>
+          <w:szCs w:val="28"/>
+        </w:rPr>
+      </w:pPr>
+      <w:r>
+        <w:rPr>
+          <w:rFonts w:ascii="Times New Roman" w:hAnsi="Times New Roman" w:cs="Times New Roman"/>
+          <w:sz w:val="28"/>
+          <w:szCs w:val="28"/>
         </w:rPr>
         <w:t>Transparency</w:t>
       </w:r>
     </w:p>
     <w:p>
       <w:pPr>
+        <w:spacing w:before="80" w:after="0"/>
         <w:jc w:val="both"/>
         <w:rPr>
           <w:rFonts w:ascii="Times New Roman" w:hAnsi="Times New Roman" w:cs="Times New Roman"/>
@@ -249,6 +867,7 @@
           <w:ilvl w:val="0"/>
           <w:numId w:val="1"/>
         </w:numPr>
+        <w:spacing w:before="80" w:after="0"/>
         <w:jc w:val="both"/>
         <w:rPr>
           <w:rFonts w:ascii="Times New Roman" w:hAnsi="Times New Roman" w:cs="Times New Roman"/>
@@ -272,6 +891,7 @@
           <w:ilvl w:val="0"/>
           <w:numId w:val="1"/>
         </w:numPr>
+        <w:spacing w:before="80" w:after="0"/>
         <w:jc w:val="both"/>
         <w:rPr>
           <w:rFonts w:ascii="Times New Roman" w:hAnsi="Times New Roman" w:cs="Times New Roman"/>
@@ -295,6 +915,7 @@
           <w:ilvl w:val="0"/>
           <w:numId w:val="1"/>
         </w:numPr>
+        <w:spacing w:before="80" w:after="0"/>
         <w:jc w:val="both"/>
         <w:rPr>
           <w:rFonts w:ascii="Times New Roman" w:hAnsi="Times New Roman" w:cs="Times New Roman"/>
@@ -313,6 +934,7 @@
     </w:p>
     <w:p>
       <w:pPr>
+        <w:spacing w:before="80" w:after="0"/>
         <w:jc w:val="both"/>
         <w:rPr>
           <w:rFonts w:ascii="Times New Roman" w:hAnsi="Times New Roman" w:cs="Times New Roman"/>
@@ -347,16 +969,18 @@
     </w:p>
     <w:p>
       <w:pPr>
-        <w:jc w:val="both"/>
-        <w:rPr>
-          <w:rFonts w:ascii="Times New Roman" w:hAnsi="Times New Roman" w:cs="Times New Roman"/>
-          <w:sz w:val="24"/>
-          <w:szCs w:val="24"/>
-        </w:rPr>
-      </w:pPr>
-    </w:p>
-    <w:p>
-      <w:pPr>
+        <w:spacing w:before="80" w:after="0"/>
+        <w:jc w:val="both"/>
+        <w:rPr>
+          <w:rFonts w:ascii="Times New Roman" w:hAnsi="Times New Roman" w:cs="Times New Roman"/>
+          <w:sz w:val="24"/>
+          <w:szCs w:val="24"/>
+        </w:rPr>
+      </w:pPr>
+    </w:p>
+    <w:p>
+      <w:pPr>
+        <w:spacing w:before="80" w:after="0"/>
         <w:jc w:val="both"/>
         <w:rPr>
           <w:rFonts w:ascii="Times New Roman" w:hAnsi="Times New Roman" w:cs="Times New Roman"/>
@@ -375,86 +999,60 @@
     </w:p>
     <w:p>
       <w:pPr>
-        <w:jc w:val="both"/>
-        <w:rPr>
-          <w:rFonts w:ascii="Times New Roman" w:hAnsi="Times New Roman" w:cs="Times New Roman"/>
-          <w:sz w:val="24"/>
-          <w:szCs w:val="24"/>
-        </w:rPr>
-      </w:pPr>
-    </w:p>
-    <w:p>
-      <w:pPr>
-        <w:jc w:val="both"/>
-        <w:rPr>
-          <w:rFonts w:ascii="Times New Roman" w:hAnsi="Times New Roman" w:cs="Times New Roman"/>
-          <w:sz w:val="24"/>
-          <w:szCs w:val="24"/>
-        </w:rPr>
-      </w:pPr>
-    </w:p>
-    <w:p>
-      <w:pPr>
-        <w:jc w:val="both"/>
-        <w:rPr>
-          <w:rFonts w:ascii="Times New Roman" w:hAnsi="Times New Roman" w:cs="Times New Roman"/>
-          <w:sz w:val="24"/>
-          <w:szCs w:val="24"/>
-        </w:rPr>
-      </w:pPr>
-    </w:p>
-    <w:p>
-      <w:pPr>
-        <w:jc w:val="both"/>
-        <w:rPr>
-          <w:rFonts w:ascii="Times New Roman" w:hAnsi="Times New Roman" w:cs="Times New Roman"/>
-          <w:sz w:val="24"/>
-          <w:szCs w:val="24"/>
-        </w:rPr>
-      </w:pPr>
-    </w:p>
-    <w:p>
-      <w:pPr>
-        <w:jc w:val="both"/>
-        <w:rPr>
-          <w:rFonts w:ascii="Times New Roman" w:hAnsi="Times New Roman" w:cs="Times New Roman"/>
-          <w:sz w:val="24"/>
-          <w:szCs w:val="24"/>
-        </w:rPr>
-      </w:pPr>
-    </w:p>
-    <w:p>
-      <w:pPr>
-        <w:jc w:val="both"/>
-        <w:rPr>
-          <w:rFonts w:ascii="Times New Roman" w:hAnsi="Times New Roman" w:cs="Times New Roman"/>
-          <w:sz w:val="24"/>
-          <w:szCs w:val="24"/>
-        </w:rPr>
-      </w:pPr>
-      <w:r>
-        <w:rPr>
-          <w:rFonts w:ascii="Times New Roman" w:hAnsi="Times New Roman" w:cs="Times New Roman"/>
-          <w:sz w:val="24"/>
-          <w:szCs w:val="24"/>
-        </w:rPr>
-        <w:t>Site Link</w:t>
-      </w:r>
-    </w:p>
-    <w:p>
-      <w:pPr>
-        <w:jc w:val="both"/>
-        <w:rPr>
-          <w:rFonts w:ascii="Times New Roman" w:hAnsi="Times New Roman" w:cs="Times New Roman"/>
-          <w:sz w:val="24"/>
-          <w:szCs w:val="24"/>
-        </w:rPr>
-      </w:pPr>
-      <w:r>
-        <w:rPr>
-          <w:rFonts w:ascii="Times New Roman" w:hAnsi="Times New Roman" w:cs="Times New Roman"/>
-          <w:sz w:val="24"/>
-          <w:szCs w:val="24"/>
+        <w:spacing w:before="80" w:after="0"/>
+        <w:jc w:val="both"/>
+        <w:rPr>
+          <w:rFonts w:ascii="Times New Roman" w:hAnsi="Times New Roman" w:cs="Times New Roman"/>
+          <w:sz w:val="24"/>
+          <w:szCs w:val="24"/>
+        </w:rPr>
+      </w:pPr>
+      <w:r>
+        <w:rPr>
+          <w:rFonts w:ascii="Times New Roman" w:hAnsi="Times New Roman" w:cs="Times New Roman"/>
+          <w:sz w:val="24"/>
+          <w:szCs w:val="24"/>
+        </w:rPr>
+        <w:t>Product2: Select * from Product where Location = ‘Chittagong’;</w:t>
+      </w:r>
+    </w:p>
+    <w:p>
+      <w:pPr>
+        <w:spacing w:before="80" w:after="0"/>
+        <w:jc w:val="both"/>
+        <w:rPr>
+          <w:rFonts w:ascii="Times New Roman" w:hAnsi="Times New Roman" w:cs="Times New Roman"/>
+          <w:sz w:val="24"/>
+          <w:szCs w:val="24"/>
+        </w:rPr>
+      </w:pPr>
+    </w:p>
+    <w:p>
+      <w:pPr>
+        <w:spacing w:before="80" w:after="0"/>
+        <w:jc w:val="both"/>
+        <w:rPr>
+          <w:rFonts w:ascii="Times New Roman" w:hAnsi="Times New Roman" w:cs="Times New Roman"/>
+          <w:sz w:val="28"/>
+          <w:szCs w:val="28"/>
+        </w:rPr>
+      </w:pPr>
+    </w:p>
+    <w:p>
+      <w:pPr>
+        <w:spacing w:before="80" w:after="0"/>
+        <w:jc w:val="both"/>
+        <w:rPr>
+          <w:rFonts w:ascii="Times New Roman" w:hAnsi="Times New Roman" w:cs="Times New Roman"/>
+          <w:sz w:val="28"/>
+          <w:szCs w:val="28"/>
+        </w:rPr>
+      </w:pPr>
+      <w:r>
+        <w:rPr>
+          <w:rFonts w:ascii="Times New Roman" w:hAnsi="Times New Roman" w:cs="Times New Roman"/>
+          <w:sz w:val="28"/>
+          <w:szCs w:val="28"/>
         </w:rPr>
         <w:t>Function</w:t>
       </w:r>
@@ -466,6 +1064,7 @@
           <w:ilvl w:val="0"/>
           <w:numId w:val="4"/>
         </w:numPr>
+        <w:spacing w:before="80" w:after="0"/>
         <w:jc w:val="both"/>
         <w:rPr>
           <w:rFonts w:ascii="Times New Roman" w:hAnsi="Times New Roman" w:cs="Times New Roman"/>
@@ -502,6 +1101,7 @@
         <w:tabs>
           <w:tab w:val="left" w:pos="720"/>
         </w:tabs>
+        <w:spacing w:before="80" w:after="0"/>
         <w:jc w:val="both"/>
         <w:rPr>
           <w:rFonts w:ascii="Times New Roman" w:hAnsi="Times New Roman" w:cs="Times New Roman"/>
@@ -525,6 +1125,7 @@
           <w:ilvl w:val="1"/>
           <w:numId w:val="4"/>
         </w:numPr>
+        <w:spacing w:before="80" w:after="0"/>
         <w:jc w:val="both"/>
         <w:rPr>
           <w:rFonts w:ascii="Times New Roman" w:hAnsi="Times New Roman" w:cs="Times New Roman"/>
@@ -558,6 +1159,7 @@
           <w:ilvl w:val="1"/>
           <w:numId w:val="4"/>
         </w:numPr>
+        <w:spacing w:before="80" w:after="0"/>
         <w:jc w:val="both"/>
         <w:rPr>
           <w:rFonts w:ascii="Times New Roman" w:hAnsi="Times New Roman" w:cs="Times New Roman"/>
@@ -587,40 +1189,7 @@
         <w:tabs>
           <w:tab w:val="left" w:pos="1440"/>
         </w:tabs>
-        <w:jc w:val="both"/>
-        <w:rPr>
-          <w:rFonts w:ascii="Times New Roman" w:hAnsi="Times New Roman" w:cs="Times New Roman"/>
-          <w:sz w:val="24"/>
-          <w:szCs w:val="24"/>
-        </w:rPr>
-      </w:pPr>
-    </w:p>
-    <w:p>
-      <w:pPr>
-        <w:tabs>
-          <w:tab w:val="left" w:pos="1440"/>
-        </w:tabs>
-        <w:jc w:val="both"/>
-        <w:rPr>
-          <w:rFonts w:ascii="Times New Roman" w:hAnsi="Times New Roman" w:cs="Times New Roman"/>
-          <w:sz w:val="24"/>
-          <w:szCs w:val="24"/>
-        </w:rPr>
-      </w:pPr>
-      <w:r>
-        <w:rPr>
-          <w:rFonts w:ascii="Times New Roman" w:hAnsi="Times New Roman" w:cs="Times New Roman"/>
-          <w:sz w:val="24"/>
-          <w:szCs w:val="24"/>
-        </w:rPr>
-        <w:t>**Operator tree goes here</w:t>
-      </w:r>
-    </w:p>
-    <w:p>
-      <w:pPr>
-        <w:tabs>
-          <w:tab w:val="left" w:pos="1440"/>
-        </w:tabs>
+        <w:spacing w:before="80" w:after="0"/>
         <w:jc w:val="both"/>
         <w:rPr>
           <w:rFonts w:ascii="Times New Roman" w:hAnsi="Times New Roman" w:cs="Times New Roman"/>
@@ -636,6 +1205,7 @@
           <w:ilvl w:val="0"/>
           <w:numId w:val="4"/>
         </w:numPr>
+        <w:spacing w:before="80" w:after="0"/>
         <w:jc w:val="both"/>
         <w:rPr>
           <w:rFonts w:ascii="Times New Roman" w:hAnsi="Times New Roman" w:cs="Times New Roman"/>
@@ -672,6 +1242,7 @@
         <w:tabs>
           <w:tab w:val="left" w:pos="720"/>
         </w:tabs>
+        <w:spacing w:before="80" w:after="0"/>
         <w:jc w:val="both"/>
         <w:rPr>
           <w:rFonts w:ascii="Times New Roman" w:hAnsi="Times New Roman" w:cs="Times New Roman"/>
@@ -695,6 +1266,7 @@
           <w:ilvl w:val="1"/>
           <w:numId w:val="4"/>
         </w:numPr>
+        <w:spacing w:before="80" w:after="0"/>
         <w:jc w:val="both"/>
         <w:rPr>
           <w:rFonts w:ascii="Times New Roman" w:hAnsi="Times New Roman" w:cs="Times New Roman"/>
@@ -728,6 +1300,7 @@
           <w:ilvl w:val="1"/>
           <w:numId w:val="4"/>
         </w:numPr>
+        <w:spacing w:before="80" w:after="0"/>
         <w:jc w:val="both"/>
         <w:rPr>
           <w:rFonts w:ascii="Times New Roman" w:hAnsi="Times New Roman" w:cs="Times New Roman"/>
@@ -746,60 +1319,30 @@
     </w:p>
     <w:p>
       <w:pPr>
-        <w:pStyle w:val="ListParagraph"/>
-        <w:jc w:val="both"/>
-        <w:rPr>
-          <w:rFonts w:ascii="Times New Roman" w:hAnsi="Times New Roman" w:cs="Times New Roman"/>
-          <w:sz w:val="24"/>
-          <w:szCs w:val="24"/>
-        </w:rPr>
-      </w:pPr>
-    </w:p>
-    <w:p>
-      <w:pPr>
-        <w:tabs>
-          <w:tab w:val="left" w:pos="1440"/>
-        </w:tabs>
-        <w:jc w:val="both"/>
-        <w:rPr>
-          <w:rFonts w:ascii="Times New Roman" w:hAnsi="Times New Roman" w:cs="Times New Roman"/>
-          <w:sz w:val="24"/>
-          <w:szCs w:val="24"/>
-        </w:rPr>
-      </w:pPr>
-      <w:r>
-        <w:rPr>
-          <w:rFonts w:ascii="Times New Roman" w:hAnsi="Times New Roman" w:cs="Times New Roman"/>
-          <w:sz w:val="24"/>
-          <w:szCs w:val="24"/>
-        </w:rPr>
-        <w:t>**Operator tree goes here</w:t>
-      </w:r>
-    </w:p>
-    <w:p>
-      <w:pPr>
-        <w:jc w:val="both"/>
-        <w:rPr>
-          <w:rFonts w:ascii="Times New Roman" w:hAnsi="Times New Roman" w:cs="Times New Roman"/>
-          <w:sz w:val="24"/>
-          <w:szCs w:val="24"/>
-        </w:rPr>
-      </w:pPr>
-    </w:p>
-    <w:p>
-      <w:pPr>
-        <w:jc w:val="both"/>
-        <w:rPr>
-          <w:rFonts w:ascii="Times New Roman" w:hAnsi="Times New Roman" w:cs="Times New Roman"/>
-          <w:sz w:val="24"/>
-          <w:szCs w:val="24"/>
-        </w:rPr>
-      </w:pPr>
-      <w:r>
-        <w:rPr>
-          <w:rFonts w:ascii="Times New Roman" w:hAnsi="Times New Roman" w:cs="Times New Roman"/>
-          <w:sz w:val="24"/>
-          <w:szCs w:val="24"/>
+        <w:spacing w:before="80" w:after="0"/>
+        <w:jc w:val="both"/>
+        <w:rPr>
+          <w:rFonts w:ascii="Times New Roman" w:hAnsi="Times New Roman" w:cs="Times New Roman"/>
+          <w:sz w:val="24"/>
+          <w:szCs w:val="24"/>
+        </w:rPr>
+      </w:pPr>
+    </w:p>
+    <w:p>
+      <w:pPr>
+        <w:spacing w:before="80" w:after="0"/>
+        <w:jc w:val="both"/>
+        <w:rPr>
+          <w:rFonts w:ascii="Times New Roman" w:hAnsi="Times New Roman" w:cs="Times New Roman"/>
+          <w:sz w:val="28"/>
+          <w:szCs w:val="28"/>
+        </w:rPr>
+      </w:pPr>
+      <w:r>
+        <w:rPr>
+          <w:rFonts w:ascii="Times New Roman" w:hAnsi="Times New Roman" w:cs="Times New Roman"/>
+          <w:sz w:val="28"/>
+          <w:szCs w:val="28"/>
         </w:rPr>
         <w:t>Procedure</w:t>
       </w:r>
@@ -811,6 +1354,7 @@
           <w:ilvl w:val="0"/>
           <w:numId w:val="6"/>
         </w:numPr>
+        <w:spacing w:before="80" w:after="0"/>
         <w:jc w:val="both"/>
         <w:rPr>
           <w:rFonts w:ascii="Times New Roman" w:hAnsi="Times New Roman" w:cs="Times New Roman"/>
@@ -844,6 +1388,7 @@
           <w:ilvl w:val="1"/>
           <w:numId w:val="6"/>
         </w:numPr>
+        <w:spacing w:before="80" w:after="0"/>
         <w:jc w:val="both"/>
         <w:rPr>
           <w:rFonts w:ascii="Times New Roman" w:hAnsi="Times New Roman" w:cs="Times New Roman"/>
@@ -867,6 +1412,7 @@
           <w:ilvl w:val="1"/>
           <w:numId w:val="6"/>
         </w:numPr>
+        <w:spacing w:before="80" w:after="0"/>
         <w:jc w:val="both"/>
         <w:rPr>
           <w:rFonts w:ascii="Times New Roman" w:hAnsi="Times New Roman" w:cs="Times New Roman"/>
@@ -900,6 +1446,7 @@
           <w:ilvl w:val="1"/>
           <w:numId w:val="6"/>
         </w:numPr>
+        <w:spacing w:before="80" w:after="0"/>
         <w:jc w:val="both"/>
         <w:rPr>
           <w:rFonts w:ascii="Times New Roman" w:hAnsi="Times New Roman" w:cs="Times New Roman"/>
@@ -921,6 +1468,7 @@
         <w:tabs>
           <w:tab w:val="left" w:pos="1440"/>
         </w:tabs>
+        <w:spacing w:before="80" w:after="0"/>
         <w:jc w:val="both"/>
         <w:rPr>
           <w:rFonts w:ascii="Times New Roman" w:hAnsi="Times New Roman" w:cs="Times New Roman"/>
@@ -935,14 +1483,6 @@
           <w:szCs w:val="24"/>
         </w:rPr>
         <w:t xml:space="preserve"> </w:t>
-      </w:r>
-      <w:r>
-        <w:rPr>
-          <w:rFonts w:ascii="Times New Roman" w:hAnsi="Times New Roman" w:cs="Times New Roman"/>
-          <w:sz w:val="24"/>
-          <w:szCs w:val="24"/>
-        </w:rPr>
-        <w:t>**Operator tree goes here</w:t>
       </w:r>
     </w:p>
     <w:p>
@@ -952,6 +1492,7 @@
           <w:ilvl w:val="0"/>
           <w:numId w:val="7"/>
         </w:numPr>
+        <w:spacing w:before="80" w:after="0"/>
         <w:jc w:val="both"/>
         <w:rPr>
           <w:rFonts w:ascii="Times New Roman" w:hAnsi="Times New Roman" w:cs="Times New Roman"/>
@@ -988,6 +1529,7 @@
         <w:tabs>
           <w:tab w:val="left" w:pos="720"/>
         </w:tabs>
+        <w:spacing w:before="80" w:after="0"/>
         <w:jc w:val="both"/>
         <w:rPr>
           <w:rFonts w:ascii="Times New Roman" w:hAnsi="Times New Roman" w:cs="Times New Roman"/>
@@ -1014,6 +1556,7 @@
         <w:tabs>
           <w:tab w:val="left" w:pos="720"/>
         </w:tabs>
+        <w:spacing w:before="80" w:after="0"/>
         <w:jc w:val="both"/>
         <w:rPr>
           <w:rFonts w:ascii="Times New Roman" w:hAnsi="Times New Roman" w:cs="Times New Roman"/>
@@ -1050,6 +1593,7 @@
         <w:tabs>
           <w:tab w:val="left" w:pos="720"/>
         </w:tabs>
+        <w:spacing w:before="80" w:after="0"/>
         <w:jc w:val="both"/>
         <w:rPr>
           <w:rFonts w:ascii="Times New Roman" w:hAnsi="Times New Roman" w:cs="Times New Roman"/>
@@ -1071,21 +1615,14 @@
         <w:tabs>
           <w:tab w:val="left" w:pos="1440"/>
         </w:tabs>
-        <w:jc w:val="both"/>
-        <w:rPr>
-          <w:rFonts w:ascii="Times New Roman" w:hAnsi="Times New Roman" w:cs="Times New Roman"/>
-          <w:sz w:val="24"/>
-          <w:szCs w:val="24"/>
-        </w:rPr>
-      </w:pPr>
-      <w:r>
-        <w:rPr>
-          <w:rFonts w:ascii="Times New Roman" w:hAnsi="Times New Roman" w:cs="Times New Roman"/>
-          <w:sz w:val="24"/>
-          <w:szCs w:val="24"/>
-        </w:rPr>
-        <w:t>**Operator tree goes here</w:t>
-      </w:r>
+        <w:spacing w:before="80" w:after="0"/>
+        <w:jc w:val="both"/>
+        <w:rPr>
+          <w:rFonts w:ascii="Times New Roman" w:hAnsi="Times New Roman" w:cs="Times New Roman"/>
+          <w:sz w:val="24"/>
+          <w:szCs w:val="24"/>
+        </w:rPr>
+      </w:pPr>
     </w:p>
     <w:p>
       <w:pPr>
@@ -1094,6 +1631,7 @@
           <w:ilvl w:val="0"/>
           <w:numId w:val="8"/>
         </w:numPr>
+        <w:spacing w:before="80" w:after="0"/>
         <w:jc w:val="both"/>
         <w:rPr>
           <w:rFonts w:ascii="Times New Roman" w:hAnsi="Times New Roman" w:cs="Times New Roman"/>
@@ -1127,6 +1665,7 @@
           <w:ilvl w:val="1"/>
           <w:numId w:val="8"/>
         </w:numPr>
+        <w:spacing w:before="80" w:after="0"/>
         <w:jc w:val="both"/>
         <w:rPr>
           <w:rFonts w:ascii="Times New Roman" w:hAnsi="Times New Roman" w:cs="Times New Roman"/>
@@ -1150,20 +1689,20 @@
           <w:ilvl w:val="1"/>
           <w:numId w:val="8"/>
         </w:numPr>
-        <w:jc w:val="both"/>
-        <w:rPr>
-          <w:rFonts w:ascii="Times New Roman" w:hAnsi="Times New Roman" w:cs="Times New Roman"/>
-          <w:sz w:val="24"/>
-          <w:szCs w:val="24"/>
-        </w:rPr>
-      </w:pPr>
-      <w:r>
-        <w:rPr>
-          <w:rFonts w:ascii="Times New Roman" w:hAnsi="Times New Roman" w:cs="Times New Roman"/>
-          <w:sz w:val="24"/>
-          <w:szCs w:val="24"/>
-        </w:rPr>
-        <w:lastRenderedPageBreak/>
+        <w:spacing w:before="80" w:after="0"/>
+        <w:jc w:val="both"/>
+        <w:rPr>
+          <w:rFonts w:ascii="Times New Roman" w:hAnsi="Times New Roman" w:cs="Times New Roman"/>
+          <w:sz w:val="24"/>
+          <w:szCs w:val="24"/>
+        </w:rPr>
+      </w:pPr>
+      <w:r>
+        <w:rPr>
+          <w:rFonts w:ascii="Times New Roman" w:hAnsi="Times New Roman" w:cs="Times New Roman"/>
+          <w:sz w:val="24"/>
+          <w:szCs w:val="24"/>
+        </w:rPr>
         <w:t xml:space="preserve">Parameters: </w:t>
       </w:r>
       <w:proofErr w:type="spellStart"/>
@@ -1184,6 +1723,7 @@
           <w:ilvl w:val="1"/>
           <w:numId w:val="8"/>
         </w:numPr>
+        <w:spacing w:before="80" w:after="0"/>
         <w:jc w:val="both"/>
         <w:rPr>
           <w:rFonts w:ascii="Times New Roman" w:hAnsi="Times New Roman" w:cs="Times New Roman"/>
@@ -1205,49 +1745,186 @@
         <w:tabs>
           <w:tab w:val="left" w:pos="1440"/>
         </w:tabs>
-        <w:jc w:val="both"/>
-        <w:rPr>
-          <w:rFonts w:ascii="Times New Roman" w:hAnsi="Times New Roman" w:cs="Times New Roman"/>
-          <w:sz w:val="24"/>
-          <w:szCs w:val="24"/>
-        </w:rPr>
-      </w:pPr>
-      <w:r>
-        <w:rPr>
-          <w:rFonts w:ascii="Times New Roman" w:hAnsi="Times New Roman" w:cs="Times New Roman"/>
-          <w:sz w:val="24"/>
-          <w:szCs w:val="24"/>
-        </w:rPr>
-        <w:t>**Operator tree goes here</w:t>
-      </w:r>
-    </w:p>
-    <w:p>
-      <w:pPr>
-        <w:jc w:val="both"/>
-        <w:rPr>
-          <w:rFonts w:ascii="Times New Roman" w:hAnsi="Times New Roman" w:cs="Times New Roman"/>
-          <w:sz w:val="24"/>
-          <w:szCs w:val="24"/>
-        </w:rPr>
-      </w:pPr>
-    </w:p>
-    <w:p>
-      <w:pPr>
-        <w:jc w:val="both"/>
-        <w:rPr>
-          <w:rFonts w:ascii="Times New Roman" w:hAnsi="Times New Roman" w:cs="Times New Roman"/>
-          <w:sz w:val="24"/>
-          <w:szCs w:val="24"/>
-        </w:rPr>
-      </w:pPr>
-      <w:r>
-        <w:rPr>
-          <w:rFonts w:ascii="Times New Roman" w:hAnsi="Times New Roman" w:cs="Times New Roman"/>
-          <w:sz w:val="24"/>
-          <w:szCs w:val="24"/>
+        <w:spacing w:before="80" w:after="0"/>
+        <w:jc w:val="both"/>
+        <w:rPr>
+          <w:rFonts w:ascii="Times New Roman" w:hAnsi="Times New Roman" w:cs="Times New Roman"/>
+          <w:sz w:val="24"/>
+          <w:szCs w:val="24"/>
+        </w:rPr>
+      </w:pPr>
+    </w:p>
+    <w:p>
+      <w:pPr>
+        <w:pStyle w:val="ListParagraph"/>
+        <w:numPr>
+          <w:ilvl w:val="0"/>
+          <w:numId w:val="8"/>
+        </w:numPr>
+        <w:spacing w:before="80" w:after="0"/>
+        <w:jc w:val="both"/>
+        <w:rPr>
+          <w:rFonts w:ascii="Times New Roman" w:hAnsi="Times New Roman" w:cs="Times New Roman"/>
+          <w:sz w:val="24"/>
+          <w:szCs w:val="24"/>
+        </w:rPr>
+      </w:pPr>
+      <w:proofErr w:type="spellStart"/>
+      <w:r>
+        <w:rPr>
+          <w:rFonts w:ascii="Times New Roman" w:hAnsi="Times New Roman" w:cs="Times New Roman"/>
+          <w:sz w:val="24"/>
+          <w:szCs w:val="24"/>
+        </w:rPr>
+        <w:t>ShowTransactionOfCustomer</w:t>
+      </w:r>
+      <w:proofErr w:type="spellEnd"/>
+    </w:p>
+    <w:p>
+      <w:pPr>
+        <w:pStyle w:val="ListParagraph"/>
+        <w:numPr>
+          <w:ilvl w:val="1"/>
+          <w:numId w:val="8"/>
+        </w:numPr>
+        <w:spacing w:before="80" w:after="0"/>
+        <w:jc w:val="both"/>
+        <w:rPr>
+          <w:rFonts w:ascii="Times New Roman" w:hAnsi="Times New Roman" w:cs="Times New Roman"/>
+          <w:sz w:val="24"/>
+          <w:szCs w:val="24"/>
+        </w:rPr>
+      </w:pPr>
+      <w:r>
+        <w:rPr>
+          <w:rFonts w:ascii="Times New Roman" w:hAnsi="Times New Roman" w:cs="Times New Roman"/>
+          <w:sz w:val="24"/>
+          <w:szCs w:val="24"/>
+        </w:rPr>
+        <w:t>Usage: Shows all the transaction history of a specific customer.</w:t>
+      </w:r>
+    </w:p>
+    <w:p>
+      <w:pPr>
+        <w:pStyle w:val="ListParagraph"/>
+        <w:numPr>
+          <w:ilvl w:val="1"/>
+          <w:numId w:val="8"/>
+        </w:numPr>
+        <w:spacing w:before="80" w:after="0"/>
+        <w:jc w:val="both"/>
+        <w:rPr>
+          <w:rFonts w:ascii="Times New Roman" w:hAnsi="Times New Roman" w:cs="Times New Roman"/>
+          <w:sz w:val="24"/>
+          <w:szCs w:val="24"/>
+        </w:rPr>
+      </w:pPr>
+      <w:r>
+        <w:rPr>
+          <w:rFonts w:ascii="Times New Roman" w:hAnsi="Times New Roman" w:cs="Times New Roman"/>
+          <w:sz w:val="24"/>
+          <w:szCs w:val="24"/>
+        </w:rPr>
+        <w:t xml:space="preserve">Parameter: </w:t>
+      </w:r>
+      <w:proofErr w:type="spellStart"/>
+      <w:r>
+        <w:rPr>
+          <w:rFonts w:ascii="Times New Roman" w:hAnsi="Times New Roman" w:cs="Times New Roman"/>
+          <w:sz w:val="24"/>
+          <w:szCs w:val="24"/>
+        </w:rPr>
+        <w:t>Customer_Id</w:t>
+      </w:r>
+      <w:proofErr w:type="spellEnd"/>
+    </w:p>
+    <w:p>
+      <w:pPr>
+        <w:pStyle w:val="ListParagraph"/>
+        <w:numPr>
+          <w:ilvl w:val="1"/>
+          <w:numId w:val="8"/>
+        </w:numPr>
+        <w:spacing w:before="80" w:after="0"/>
+        <w:jc w:val="both"/>
+        <w:rPr>
+          <w:rFonts w:ascii="Times New Roman" w:hAnsi="Times New Roman" w:cs="Times New Roman"/>
+          <w:sz w:val="24"/>
+          <w:szCs w:val="24"/>
+        </w:rPr>
+      </w:pPr>
+      <w:r>
+        <w:rPr>
+          <w:rFonts w:ascii="Times New Roman" w:hAnsi="Times New Roman" w:cs="Times New Roman"/>
+          <w:sz w:val="24"/>
+          <w:szCs w:val="24"/>
+        </w:rPr>
+        <w:t>Output: Transaction history to the date</w:t>
+      </w:r>
+      <w:r>
+        <w:rPr>
+          <w:rFonts w:ascii="Times New Roman" w:hAnsi="Times New Roman" w:cs="Times New Roman"/>
+          <w:sz w:val="24"/>
+          <w:szCs w:val="24"/>
+        </w:rPr>
+        <w:t xml:space="preserve"> including total amount, date, </w:t>
+      </w:r>
+      <w:proofErr w:type="spellStart"/>
+      <w:r>
+        <w:rPr>
+          <w:rFonts w:ascii="Times New Roman" w:hAnsi="Times New Roman" w:cs="Times New Roman"/>
+          <w:sz w:val="24"/>
+          <w:szCs w:val="24"/>
+        </w:rPr>
+        <w:t>quanity</w:t>
+      </w:r>
+      <w:proofErr w:type="spellEnd"/>
+      <w:r>
+        <w:rPr>
+          <w:rFonts w:ascii="Times New Roman" w:hAnsi="Times New Roman" w:cs="Times New Roman"/>
+          <w:sz w:val="24"/>
+          <w:szCs w:val="24"/>
+        </w:rPr>
+        <w:t xml:space="preserve"> of the products.</w:t>
+      </w:r>
+      <w:r>
+        <w:rPr>
+          <w:rFonts w:ascii="Times New Roman" w:hAnsi="Times New Roman" w:cs="Times New Roman"/>
+          <w:sz w:val="24"/>
+          <w:szCs w:val="24"/>
+        </w:rPr>
+        <w:t xml:space="preserve"> </w:t>
+      </w:r>
+    </w:p>
+    <w:p>
+      <w:pPr>
+        <w:spacing w:before="80" w:after="0"/>
+        <w:jc w:val="both"/>
+        <w:rPr>
+          <w:rFonts w:ascii="Times New Roman" w:hAnsi="Times New Roman" w:cs="Times New Roman"/>
+          <w:sz w:val="28"/>
+          <w:szCs w:val="28"/>
+        </w:rPr>
+      </w:pPr>
+      <w:r>
+        <w:rPr>
+          <w:rFonts w:ascii="Times New Roman" w:hAnsi="Times New Roman" w:cs="Times New Roman"/>
+          <w:sz w:val="28"/>
+          <w:szCs w:val="28"/>
         </w:rPr>
         <w:t>Trigger</w:t>
       </w:r>
+    </w:p>
+    <w:p>
+      <w:pPr>
+        <w:spacing w:before="80" w:after="0"/>
+        <w:jc w:val="both"/>
+        <w:rPr>
+          <w:rFonts w:ascii="Times New Roman" w:hAnsi="Times New Roman" w:cs="Times New Roman"/>
+          <w:sz w:val="28"/>
+          <w:szCs w:val="28"/>
+        </w:rPr>
+      </w:pPr>
     </w:p>
     <w:p>
       <w:pPr>
@@ -1256,6 +1933,7 @@
           <w:ilvl w:val="0"/>
           <w:numId w:val="9"/>
         </w:numPr>
+        <w:spacing w:before="80" w:after="0"/>
         <w:jc w:val="both"/>
         <w:rPr>
           <w:rFonts w:ascii="Times New Roman" w:hAnsi="Times New Roman" w:cs="Times New Roman"/>
@@ -1281,6 +1959,7 @@
           <w:ilvl w:val="1"/>
           <w:numId w:val="9"/>
         </w:numPr>
+        <w:spacing w:before="80" w:after="0"/>
         <w:jc w:val="both"/>
         <w:rPr>
           <w:rFonts w:ascii="Times New Roman" w:hAnsi="Times New Roman" w:cs="Times New Roman"/>
@@ -1296,6 +1975,20 @@
         </w:rPr>
         <w:t>Usage: Gives a warning if quantity of product goes less than 2.</w:t>
       </w:r>
+    </w:p>
+    <w:p>
+      <w:pPr>
+        <w:tabs>
+          <w:tab w:val="left" w:pos="1440"/>
+        </w:tabs>
+        <w:spacing w:before="80" w:after="0"/>
+        <w:jc w:val="both"/>
+        <w:rPr>
+          <w:rFonts w:ascii="Times New Roman" w:hAnsi="Times New Roman" w:cs="Times New Roman"/>
+          <w:sz w:val="24"/>
+          <w:szCs w:val="24"/>
+        </w:rPr>
+      </w:pPr>
     </w:p>
     <w:p>
       <w:pPr>
@@ -1304,6 +1997,7 @@
           <w:ilvl w:val="0"/>
           <w:numId w:val="9"/>
         </w:numPr>
+        <w:spacing w:before="80" w:after="0"/>
         <w:jc w:val="both"/>
         <w:rPr>
           <w:rFonts w:ascii="Times New Roman" w:hAnsi="Times New Roman" w:cs="Times New Roman"/>
@@ -1329,6 +2023,7 @@
           <w:ilvl w:val="1"/>
           <w:numId w:val="9"/>
         </w:numPr>
+        <w:spacing w:before="80" w:after="0"/>
         <w:jc w:val="both"/>
         <w:rPr>
           <w:rFonts w:ascii="Times New Roman" w:hAnsi="Times New Roman" w:cs="Times New Roman"/>
@@ -1347,80 +2042,101 @@
     </w:p>
     <w:p>
       <w:pPr>
-        <w:jc w:val="both"/>
-        <w:rPr>
-          <w:rFonts w:ascii="Times New Roman" w:hAnsi="Times New Roman" w:cs="Times New Roman"/>
-          <w:sz w:val="24"/>
-          <w:szCs w:val="24"/>
-        </w:rPr>
-      </w:pPr>
-    </w:p>
-    <w:p>
-      <w:pPr>
-        <w:jc w:val="both"/>
-        <w:rPr>
-          <w:rFonts w:ascii="Times New Roman" w:hAnsi="Times New Roman" w:cs="Times New Roman"/>
-          <w:sz w:val="24"/>
-          <w:szCs w:val="24"/>
-        </w:rPr>
-      </w:pPr>
-      <w:r>
-        <w:rPr>
-          <w:rFonts w:ascii="Times New Roman" w:hAnsi="Times New Roman" w:cs="Times New Roman"/>
-          <w:sz w:val="24"/>
-          <w:szCs w:val="24"/>
-        </w:rPr>
-        <w:t>Package</w:t>
-      </w:r>
-    </w:p>
-    <w:p>
-      <w:pPr>
-        <w:jc w:val="both"/>
-        <w:rPr>
-          <w:rFonts w:ascii="Times New Roman" w:hAnsi="Times New Roman" w:cs="Times New Roman"/>
-          <w:sz w:val="24"/>
-          <w:szCs w:val="24"/>
-        </w:rPr>
-      </w:pPr>
-      <w:r>
-        <w:rPr>
-          <w:rFonts w:ascii="Times New Roman" w:hAnsi="Times New Roman" w:cs="Times New Roman"/>
-          <w:sz w:val="24"/>
-          <w:szCs w:val="24"/>
-        </w:rPr>
-        <w:t>Effect of Update</w:t>
-      </w:r>
-    </w:p>
-    <w:p>
-      <w:pPr>
-        <w:jc w:val="both"/>
-        <w:rPr>
-          <w:rFonts w:ascii="Times New Roman" w:hAnsi="Times New Roman" w:cs="Times New Roman"/>
-          <w:sz w:val="24"/>
-          <w:szCs w:val="24"/>
-        </w:rPr>
-      </w:pPr>
-    </w:p>
-    <w:p>
-      <w:pPr>
-        <w:jc w:val="both"/>
-        <w:rPr>
-          <w:rFonts w:ascii="Times New Roman" w:hAnsi="Times New Roman" w:cs="Times New Roman"/>
-          <w:sz w:val="24"/>
-          <w:szCs w:val="24"/>
-        </w:rPr>
-      </w:pPr>
-      <w:r>
-        <w:rPr>
-          <w:rFonts w:ascii="Times New Roman" w:hAnsi="Times New Roman" w:cs="Times New Roman"/>
-          <w:sz w:val="24"/>
-          <w:szCs w:val="24"/>
+        <w:pStyle w:val="ListParagraph"/>
+        <w:numPr>
+          <w:ilvl w:val="0"/>
+          <w:numId w:val="9"/>
+        </w:numPr>
+        <w:tabs>
+          <w:tab w:val="left" w:pos="1440"/>
+        </w:tabs>
+        <w:spacing w:before="80" w:after="0"/>
+        <w:jc w:val="both"/>
+        <w:rPr>
+          <w:rFonts w:ascii="Times New Roman" w:hAnsi="Times New Roman" w:cs="Times New Roman"/>
+          <w:sz w:val="24"/>
+          <w:szCs w:val="24"/>
+        </w:rPr>
+      </w:pPr>
+      <w:proofErr w:type="spellStart"/>
+      <w:r>
+        <w:rPr>
+          <w:rFonts w:ascii="Times New Roman" w:hAnsi="Times New Roman" w:cs="Times New Roman"/>
+          <w:sz w:val="24"/>
+          <w:szCs w:val="24"/>
+        </w:rPr>
+        <w:t>CartGenerated</w:t>
+      </w:r>
+      <w:proofErr w:type="spellEnd"/>
+    </w:p>
+    <w:p>
+      <w:pPr>
+        <w:pStyle w:val="ListParagraph"/>
+        <w:numPr>
+          <w:ilvl w:val="1"/>
+          <w:numId w:val="9"/>
+        </w:numPr>
+        <w:spacing w:before="80" w:after="0"/>
+        <w:jc w:val="both"/>
+        <w:rPr>
+          <w:rFonts w:ascii="Times New Roman" w:hAnsi="Times New Roman" w:cs="Times New Roman"/>
+          <w:sz w:val="24"/>
+          <w:szCs w:val="24"/>
+        </w:rPr>
+      </w:pPr>
+      <w:r>
+        <w:rPr>
+          <w:rFonts w:ascii="Times New Roman" w:hAnsi="Times New Roman" w:cs="Times New Roman"/>
+          <w:sz w:val="24"/>
+          <w:szCs w:val="24"/>
+        </w:rPr>
+        <w:t>Usage: Triggered when user generates a cart.</w:t>
+      </w:r>
+    </w:p>
+    <w:p>
+      <w:pPr>
+        <w:spacing w:before="80" w:after="0"/>
+        <w:jc w:val="both"/>
+        <w:rPr>
+          <w:rFonts w:ascii="Times New Roman" w:hAnsi="Times New Roman" w:cs="Times New Roman"/>
+          <w:sz w:val="24"/>
+          <w:szCs w:val="24"/>
+        </w:rPr>
+      </w:pPr>
+    </w:p>
+    <w:p>
+      <w:pPr>
+        <w:spacing w:before="80" w:after="0"/>
+        <w:jc w:val="both"/>
+        <w:rPr>
+          <w:rFonts w:ascii="Times New Roman" w:hAnsi="Times New Roman" w:cs="Times New Roman"/>
+          <w:sz w:val="24"/>
+          <w:szCs w:val="24"/>
+        </w:rPr>
+      </w:pPr>
+    </w:p>
+    <w:p>
+      <w:pPr>
+        <w:spacing w:before="80" w:after="0"/>
+        <w:jc w:val="both"/>
+        <w:rPr>
+          <w:rFonts w:ascii="Times New Roman" w:hAnsi="Times New Roman" w:cs="Times New Roman"/>
+          <w:sz w:val="28"/>
+          <w:szCs w:val="28"/>
+        </w:rPr>
+      </w:pPr>
+      <w:r>
+        <w:rPr>
+          <w:rFonts w:ascii="Times New Roman" w:hAnsi="Times New Roman" w:cs="Times New Roman"/>
+          <w:sz w:val="28"/>
+          <w:szCs w:val="28"/>
         </w:rPr>
         <w:t>Contribution</w:t>
       </w:r>
     </w:p>
     <w:p>
       <w:pPr>
+        <w:spacing w:before="80" w:after="0"/>
         <w:jc w:val="both"/>
         <w:rPr>
           <w:rFonts w:ascii="Times New Roman" w:hAnsi="Times New Roman" w:cs="Times New Roman"/>
@@ -1439,34 +2155,39 @@
     </w:p>
     <w:p>
       <w:pPr>
-        <w:jc w:val="both"/>
-        <w:rPr>
-          <w:rFonts w:ascii="Times New Roman" w:hAnsi="Times New Roman" w:cs="Times New Roman"/>
-          <w:sz w:val="24"/>
-          <w:szCs w:val="24"/>
-        </w:rPr>
-      </w:pPr>
-    </w:p>
-    <w:p>
-      <w:pPr>
-        <w:jc w:val="both"/>
-        <w:rPr>
-          <w:rFonts w:ascii="Times New Roman" w:hAnsi="Times New Roman" w:cs="Times New Roman"/>
-          <w:sz w:val="24"/>
-          <w:szCs w:val="24"/>
-        </w:rPr>
-      </w:pPr>
-      <w:r>
-        <w:rPr>
-          <w:rFonts w:ascii="Times New Roman" w:hAnsi="Times New Roman" w:cs="Times New Roman"/>
-          <w:sz w:val="24"/>
-          <w:szCs w:val="24"/>
+        <w:spacing w:before="80" w:after="0"/>
+        <w:jc w:val="both"/>
+        <w:rPr>
+          <w:rFonts w:ascii="Times New Roman" w:hAnsi="Times New Roman" w:cs="Times New Roman"/>
+          <w:sz w:val="28"/>
+          <w:szCs w:val="28"/>
+        </w:rPr>
+      </w:pPr>
+      <w:bookmarkStart w:id="0" w:name="_GoBack"/>
+      <w:bookmarkEnd w:id="0"/>
+    </w:p>
+    <w:p>
+      <w:pPr>
+        <w:spacing w:before="80" w:after="0"/>
+        <w:jc w:val="both"/>
+        <w:rPr>
+          <w:rFonts w:ascii="Times New Roman" w:hAnsi="Times New Roman" w:cs="Times New Roman"/>
+          <w:sz w:val="28"/>
+          <w:szCs w:val="28"/>
+        </w:rPr>
+      </w:pPr>
+      <w:r>
+        <w:rPr>
+          <w:rFonts w:ascii="Times New Roman" w:hAnsi="Times New Roman" w:cs="Times New Roman"/>
+          <w:sz w:val="28"/>
+          <w:szCs w:val="28"/>
         </w:rPr>
         <w:t>Conclusion</w:t>
       </w:r>
     </w:p>
     <w:p>
       <w:pPr>
+        <w:spacing w:before="80" w:after="0"/>
         <w:jc w:val="both"/>
         <w:rPr>
           <w:rFonts w:ascii="Times New Roman" w:hAnsi="Times New Roman" w:cs="Times New Roman"/>
@@ -1484,13 +2205,144 @@
       </w:r>
     </w:p>
     <w:sectPr>
-      <w:pgSz w:w="12240" w:h="15840"/>
+      <w:footerReference w:type="default" r:id="rId8"/>
+      <w:pgSz w:w="12240" w:h="15840" w:code="1"/>
       <w:pgMar w:top="1440" w:right="1440" w:bottom="1440" w:left="1440" w:header="720" w:footer="720" w:gutter="0"/>
+      <w:pgNumType w:start="0"/>
       <w:cols w:space="720"/>
+      <w:titlePg/>
       <w:docGrid w:linePitch="360"/>
     </w:sectPr>
   </w:body>
 </w:document>
+</file>
+
+<file path=word/endnotes.xml><?xml version="1.0" encoding="utf-8"?>
+<w:endnotes xmlns:wpc="http://schemas.microsoft.com/office/word/2010/wordprocessingCanvas" xmlns:cx="http://schemas.microsoft.com/office/drawing/2014/chartex" xmlns:cx1="http://schemas.microsoft.com/office/drawing/2015/9/8/chartex" xmlns:mc="http://schemas.openxmlformats.org/markup-compatibility/2006" xmlns:o="urn:schemas-microsoft-com:office:office" xmlns:r="http://schemas.openxmlformats.org/officeDocument/2006/relationships" xmlns:m="http://schemas.openxmlformats.org/officeDocument/2006/math" xmlns:v="urn:schemas-microsoft-com:vml" xmlns:wp14="http://schemas.microsoft.com/office/word/2010/wordprocessingDrawing" xmlns:wp="http://schemas.openxmlformats.org/drawingml/2006/wordprocessingDrawing" xmlns:w10="urn:schemas-microsoft-com:office:word" xmlns:w="http://schemas.openxmlformats.org/wordprocessingml/2006/main" xmlns:w14="http://schemas.microsoft.com/office/word/2010/wordml" xmlns:w15="http://schemas.microsoft.com/office/word/2012/wordml" xmlns:w16se="http://schemas.microsoft.com/office/word/2015/wordml/symex" xmlns:wpg="http://schemas.microsoft.com/office/word/2010/wordprocessingGroup" xmlns:wpi="http://schemas.microsoft.com/office/word/2010/wordprocessingInk" xmlns:wne="http://schemas.microsoft.com/office/word/2006/wordml" xmlns:wps="http://schemas.microsoft.com/office/word/2010/wordprocessingShape" mc:Ignorable="w14 w15 w16se wp14">
+  <w:endnote w:type="separator" w:id="-1">
+    <w:p>
+      <w:pPr>
+        <w:spacing w:after="0" w:line="240" w:lineRule="auto"/>
+      </w:pPr>
+      <w:r>
+        <w:separator/>
+      </w:r>
+    </w:p>
+  </w:endnote>
+  <w:endnote w:type="continuationSeparator" w:id="0">
+    <w:p>
+      <w:pPr>
+        <w:spacing w:after="0" w:line="240" w:lineRule="auto"/>
+      </w:pPr>
+      <w:r>
+        <w:continuationSeparator/>
+      </w:r>
+    </w:p>
+  </w:endnote>
+</w:endnotes>
+</file>
+
+<file path=word/footer1.xml><?xml version="1.0" encoding="utf-8"?>
+<w:ftr xmlns:wpc="http://schemas.microsoft.com/office/word/2010/wordprocessingCanvas" xmlns:cx="http://schemas.microsoft.com/office/drawing/2014/chartex" xmlns:cx1="http://schemas.microsoft.com/office/drawing/2015/9/8/chartex" xmlns:mc="http://schemas.openxmlformats.org/markup-compatibility/2006" xmlns:o="urn:schemas-microsoft-com:office:office" xmlns:r="http://schemas.openxmlformats.org/officeDocument/2006/relationships" xmlns:m="http://schemas.openxmlformats.org/officeDocument/2006/math" xmlns:v="urn:schemas-microsoft-com:vml" xmlns:wp14="http://schemas.microsoft.com/office/word/2010/wordprocessingDrawing" xmlns:wp="http://schemas.openxmlformats.org/drawingml/2006/wordprocessingDrawing" xmlns:w10="urn:schemas-microsoft-com:office:word" xmlns:w="http://schemas.openxmlformats.org/wordprocessingml/2006/main" xmlns:w14="http://schemas.microsoft.com/office/word/2010/wordml" xmlns:w15="http://schemas.microsoft.com/office/word/2012/wordml" xmlns:w16se="http://schemas.microsoft.com/office/word/2015/wordml/symex" xmlns:wpg="http://schemas.microsoft.com/office/word/2010/wordprocessingGroup" xmlns:wpi="http://schemas.microsoft.com/office/word/2010/wordprocessingInk" xmlns:wne="http://schemas.microsoft.com/office/word/2006/wordml" xmlns:wps="http://schemas.microsoft.com/office/word/2010/wordprocessingShape" mc:Ignorable="w14 w15 w16se wp14">
+  <w:sdt>
+    <w:sdtPr>
+      <w:id w:val="901873349"/>
+      <w:docPartObj>
+        <w:docPartGallery w:val="Page Numbers (Bottom of Page)"/>
+        <w:docPartUnique/>
+      </w:docPartObj>
+    </w:sdtPr>
+    <w:sdtEndPr>
+      <w:rPr>
+        <w:color w:val="7F7F7F" w:themeColor="background1" w:themeShade="7F"/>
+        <w:spacing w:val="60"/>
+      </w:rPr>
+    </w:sdtEndPr>
+    <w:sdtContent>
+      <w:p>
+        <w:pPr>
+          <w:pStyle w:val="Footer"/>
+          <w:pBdr>
+            <w:top w:val="single" w:sz="4" w:space="1" w:color="D9D9D9" w:themeColor="background1" w:themeShade="D9"/>
+          </w:pBdr>
+          <w:rPr>
+            <w:b/>
+            <w:bCs/>
+          </w:rPr>
+        </w:pPr>
+        <w:r>
+          <w:fldChar w:fldCharType="begin"/>
+        </w:r>
+        <w:r>
+          <w:instrText xml:space="preserve"> PAGE   \* MERGEFORMAT </w:instrText>
+        </w:r>
+        <w:r>
+          <w:fldChar w:fldCharType="separate"/>
+        </w:r>
+        <w:r>
+          <w:rPr>
+            <w:b/>
+            <w:bCs/>
+            <w:noProof/>
+          </w:rPr>
+          <w:t>4</w:t>
+        </w:r>
+        <w:r>
+          <w:rPr>
+            <w:b/>
+            <w:bCs/>
+            <w:noProof/>
+          </w:rPr>
+          <w:fldChar w:fldCharType="end"/>
+        </w:r>
+        <w:r>
+          <w:rPr>
+            <w:b/>
+            <w:bCs/>
+          </w:rPr>
+          <w:t xml:space="preserve"> | </w:t>
+        </w:r>
+        <w:r>
+          <w:rPr>
+            <w:color w:val="7F7F7F" w:themeColor="background1" w:themeShade="7F"/>
+            <w:spacing w:val="60"/>
+          </w:rPr>
+          <w:t>Page</w:t>
+        </w:r>
+      </w:p>
+    </w:sdtContent>
+  </w:sdt>
+  <w:p>
+    <w:pPr>
+      <w:pStyle w:val="Footer"/>
+    </w:pPr>
+  </w:p>
+</w:ftr>
+</file>
+
+<file path=word/footnotes.xml><?xml version="1.0" encoding="utf-8"?>
+<w:footnotes xmlns:wpc="http://schemas.microsoft.com/office/word/2010/wordprocessingCanvas" xmlns:cx="http://schemas.microsoft.com/office/drawing/2014/chartex" xmlns:cx1="http://schemas.microsoft.com/office/drawing/2015/9/8/chartex" xmlns:mc="http://schemas.openxmlformats.org/markup-compatibility/2006" xmlns:o="urn:schemas-microsoft-com:office:office" xmlns:r="http://schemas.openxmlformats.org/officeDocument/2006/relationships" xmlns:m="http://schemas.openxmlformats.org/officeDocument/2006/math" xmlns:v="urn:schemas-microsoft-com:vml" xmlns:wp14="http://schemas.microsoft.com/office/word/2010/wordprocessingDrawing" xmlns:wp="http://schemas.openxmlformats.org/drawingml/2006/wordprocessingDrawing" xmlns:w10="urn:schemas-microsoft-com:office:word" xmlns:w="http://schemas.openxmlformats.org/wordprocessingml/2006/main" xmlns:w14="http://schemas.microsoft.com/office/word/2010/wordml" xmlns:w15="http://schemas.microsoft.com/office/word/2012/wordml" xmlns:w16se="http://schemas.microsoft.com/office/word/2015/wordml/symex" xmlns:wpg="http://schemas.microsoft.com/office/word/2010/wordprocessingGroup" xmlns:wpi="http://schemas.microsoft.com/office/word/2010/wordprocessingInk" xmlns:wne="http://schemas.microsoft.com/office/word/2006/wordml" xmlns:wps="http://schemas.microsoft.com/office/word/2010/wordprocessingShape" mc:Ignorable="w14 w15 w16se wp14">
+  <w:footnote w:type="separator" w:id="-1">
+    <w:p>
+      <w:pPr>
+        <w:spacing w:after="0" w:line="240" w:lineRule="auto"/>
+      </w:pPr>
+      <w:r>
+        <w:separator/>
+      </w:r>
+    </w:p>
+  </w:footnote>
+  <w:footnote w:type="continuationSeparator" w:id="0">
+    <w:p>
+      <w:pPr>
+        <w:spacing w:after="0" w:line="240" w:lineRule="auto"/>
+      </w:pPr>
+      <w:r>
+        <w:continuationSeparator/>
+      </w:r>
+    </w:p>
+  </w:footnote>
+</w:footnotes>
 </file>
 
 <file path=word/numbering.xml><?xml version="1.0" encoding="utf-8"?>
@@ -2655,6 +3507,119 @@
     <w:nsid w:val="41256A8A"/>
     <w:multiLevelType w:val="hybridMultilevel"/>
     <w:tmpl w:val="89227DF8"/>
+    <w:lvl w:ilvl="0" w:tplc="04090001">
+      <w:start w:val="1"/>
+      <w:numFmt w:val="bullet"/>
+      <w:lvlText w:val=""/>
+      <w:lvlJc w:val="left"/>
+      <w:pPr>
+        <w:ind w:left="720" w:hanging="360"/>
+      </w:pPr>
+      <w:rPr>
+        <w:rFonts w:ascii="Symbol" w:hAnsi="Symbol" w:hint="default"/>
+      </w:rPr>
+    </w:lvl>
+    <w:lvl w:ilvl="1" w:tplc="04090003" w:tentative="1">
+      <w:start w:val="1"/>
+      <w:numFmt w:val="bullet"/>
+      <w:lvlText w:val="o"/>
+      <w:lvlJc w:val="left"/>
+      <w:pPr>
+        <w:ind w:left="1440" w:hanging="360"/>
+      </w:pPr>
+      <w:rPr>
+        <w:rFonts w:ascii="Courier New" w:hAnsi="Courier New" w:cs="Courier New" w:hint="default"/>
+      </w:rPr>
+    </w:lvl>
+    <w:lvl w:ilvl="2" w:tplc="04090005" w:tentative="1">
+      <w:start w:val="1"/>
+      <w:numFmt w:val="bullet"/>
+      <w:lvlText w:val=""/>
+      <w:lvlJc w:val="left"/>
+      <w:pPr>
+        <w:ind w:left="2160" w:hanging="360"/>
+      </w:pPr>
+      <w:rPr>
+        <w:rFonts w:ascii="Wingdings" w:hAnsi="Wingdings" w:hint="default"/>
+      </w:rPr>
+    </w:lvl>
+    <w:lvl w:ilvl="3" w:tplc="04090001" w:tentative="1">
+      <w:start w:val="1"/>
+      <w:numFmt w:val="bullet"/>
+      <w:lvlText w:val=""/>
+      <w:lvlJc w:val="left"/>
+      <w:pPr>
+        <w:ind w:left="2880" w:hanging="360"/>
+      </w:pPr>
+      <w:rPr>
+        <w:rFonts w:ascii="Symbol" w:hAnsi="Symbol" w:hint="default"/>
+      </w:rPr>
+    </w:lvl>
+    <w:lvl w:ilvl="4" w:tplc="04090003" w:tentative="1">
+      <w:start w:val="1"/>
+      <w:numFmt w:val="bullet"/>
+      <w:lvlText w:val="o"/>
+      <w:lvlJc w:val="left"/>
+      <w:pPr>
+        <w:ind w:left="3600" w:hanging="360"/>
+      </w:pPr>
+      <w:rPr>
+        <w:rFonts w:ascii="Courier New" w:hAnsi="Courier New" w:cs="Courier New" w:hint="default"/>
+      </w:rPr>
+    </w:lvl>
+    <w:lvl w:ilvl="5" w:tplc="04090005" w:tentative="1">
+      <w:start w:val="1"/>
+      <w:numFmt w:val="bullet"/>
+      <w:lvlText w:val=""/>
+      <w:lvlJc w:val="left"/>
+      <w:pPr>
+        <w:ind w:left="4320" w:hanging="360"/>
+      </w:pPr>
+      <w:rPr>
+        <w:rFonts w:ascii="Wingdings" w:hAnsi="Wingdings" w:hint="default"/>
+      </w:rPr>
+    </w:lvl>
+    <w:lvl w:ilvl="6" w:tplc="04090001" w:tentative="1">
+      <w:start w:val="1"/>
+      <w:numFmt w:val="bullet"/>
+      <w:lvlText w:val=""/>
+      <w:lvlJc w:val="left"/>
+      <w:pPr>
+        <w:ind w:left="5040" w:hanging="360"/>
+      </w:pPr>
+      <w:rPr>
+        <w:rFonts w:ascii="Symbol" w:hAnsi="Symbol" w:hint="default"/>
+      </w:rPr>
+    </w:lvl>
+    <w:lvl w:ilvl="7" w:tplc="04090003" w:tentative="1">
+      <w:start w:val="1"/>
+      <w:numFmt w:val="bullet"/>
+      <w:lvlText w:val="o"/>
+      <w:lvlJc w:val="left"/>
+      <w:pPr>
+        <w:ind w:left="5760" w:hanging="360"/>
+      </w:pPr>
+      <w:rPr>
+        <w:rFonts w:ascii="Courier New" w:hAnsi="Courier New" w:cs="Courier New" w:hint="default"/>
+      </w:rPr>
+    </w:lvl>
+    <w:lvl w:ilvl="8" w:tplc="04090005" w:tentative="1">
+      <w:start w:val="1"/>
+      <w:numFmt w:val="bullet"/>
+      <w:lvlText w:val=""/>
+      <w:lvlJc w:val="left"/>
+      <w:pPr>
+        <w:ind w:left="6480" w:hanging="360"/>
+      </w:pPr>
+      <w:rPr>
+        <w:rFonts w:ascii="Wingdings" w:hAnsi="Wingdings" w:hint="default"/>
+      </w:rPr>
+    </w:lvl>
+  </w:abstractNum>
+  <w:abstractNum w:abstractNumId="9" w15:restartNumberingAfterBreak="0">
+    <w:nsid w:val="6EE63F95"/>
+    <w:multiLevelType w:val="hybridMultilevel"/>
+    <w:tmpl w:val="FBA6A4A4"/>
     <w:lvl w:ilvl="0" w:tplc="04090001">
       <w:start w:val="1"/>
       <w:numFmt w:val="bullet"/>
@@ -2790,6 +3755,9 @@
   </w:num>
   <w:num w:numId="9">
     <w:abstractNumId w:val="1"/>
+  </w:num>
+  <w:num w:numId="10">
+    <w:abstractNumId w:val="9"/>
   </w:num>
 </w:numbering>
 </file>
@@ -3226,6 +4194,50 @@
       <w:contextualSpacing/>
     </w:pPr>
   </w:style>
+  <w:style w:type="paragraph" w:styleId="Header">
+    <w:name w:val="header"/>
+    <w:basedOn w:val="Normal"/>
+    <w:link w:val="HeaderChar"/>
+    <w:uiPriority w:val="99"/>
+    <w:unhideWhenUsed/>
+    <w:rsid w:val="00BB416D"/>
+    <w:pPr>
+      <w:tabs>
+        <w:tab w:val="center" w:pos="4680"/>
+        <w:tab w:val="right" w:pos="9360"/>
+      </w:tabs>
+      <w:spacing w:after="0" w:line="240" w:lineRule="auto"/>
+    </w:pPr>
+  </w:style>
+  <w:style w:type="character" w:customStyle="1" w:styleId="HeaderChar">
+    <w:name w:val="Header Char"/>
+    <w:basedOn w:val="DefaultParagraphFont"/>
+    <w:link w:val="Header"/>
+    <w:uiPriority w:val="99"/>
+    <w:rsid w:val="00BB416D"/>
+  </w:style>
+  <w:style w:type="paragraph" w:styleId="Footer">
+    <w:name w:val="footer"/>
+    <w:basedOn w:val="Normal"/>
+    <w:link w:val="FooterChar"/>
+    <w:uiPriority w:val="99"/>
+    <w:unhideWhenUsed/>
+    <w:rsid w:val="00BB416D"/>
+    <w:pPr>
+      <w:tabs>
+        <w:tab w:val="center" w:pos="4680"/>
+        <w:tab w:val="right" w:pos="9360"/>
+      </w:tabs>
+      <w:spacing w:after="0" w:line="240" w:lineRule="auto"/>
+    </w:pPr>
+  </w:style>
+  <w:style w:type="character" w:customStyle="1" w:styleId="FooterChar">
+    <w:name w:val="Footer Char"/>
+    <w:basedOn w:val="DefaultParagraphFont"/>
+    <w:link w:val="Footer"/>
+    <w:uiPriority w:val="99"/>
+    <w:rsid w:val="00BB416D"/>
+  </w:style>
 </w:styles>
 </file>
 

</xml_diff>